<commit_message>
Updated documentation with headings
</commit_message>
<xml_diff>
--- a/Documentation/Map-A-Doodle Project Report.docx
+++ b/Documentation/Map-A-Doodle Project Report.docx
@@ -307,7 +307,7 @@
                     <a:blip r:embed="rId7" cstate="print">
                       <a:extLst>
                         <a:ext uri="{28A0092B-C50C-407E-A947-70E740481C1C}">
-                          <a14:useLocalDpi xmlns="" xmlns:wpc="http://schemas.microsoft.com/office/word/2010/wordprocessingCanvas" xmlns:mc="http://schemas.openxmlformats.org/markup-compatibility/2006" xmlns:o="urn:schemas-microsoft-com:office:office" xmlns:v="urn:schemas-microsoft-com:vml" xmlns:wp14="http://schemas.microsoft.com/office/word/2010/wordprocessingDrawing" xmlns:w10="urn:schemas-microsoft-com:office:word" xmlns:w="http://schemas.openxmlformats.org/wordprocessingml/2006/main" xmlns:w14="http://schemas.microsoft.com/office/word/2010/wordml" xmlns:wpg="http://schemas.microsoft.com/office/word/2010/wordprocessingGroup" xmlns:wpi="http://schemas.microsoft.com/office/word/2010/wordprocessingInk" xmlns:wps="http://schemas.microsoft.com/office/word/2010/wordprocessingShape" xmlns:a14="http://schemas.microsoft.com/office/drawing/2010/main" val="0"/>
+                          <a14:useLocalDpi xmlns:a14="http://schemas.microsoft.com/office/drawing/2010/main" xmlns:wps="http://schemas.microsoft.com/office/word/2010/wordprocessingShape" xmlns:wpi="http://schemas.microsoft.com/office/word/2010/wordprocessingInk" xmlns:wpg="http://schemas.microsoft.com/office/word/2010/wordprocessingGroup" xmlns:w14="http://schemas.microsoft.com/office/word/2010/wordml" xmlns:w="http://schemas.openxmlformats.org/wordprocessingml/2006/main" xmlns:w10="urn:schemas-microsoft-com:office:word" xmlns:wp14="http://schemas.microsoft.com/office/word/2010/wordprocessingDrawing" xmlns:v="urn:schemas-microsoft-com:vml" xmlns:o="urn:schemas-microsoft-com:office:office" xmlns:mc="http://schemas.openxmlformats.org/markup-compatibility/2006" xmlns:wpc="http://schemas.microsoft.com/office/word/2010/wordprocessingCanvas" xmlns="" val="0"/>
                         </a:ext>
                       </a:extLst>
                     </a:blip>
@@ -559,12 +559,18 @@
     <w:p>
       <w:pPr>
         <w:rPr>
+          <w:noProof/>
+        </w:rPr>
+      </w:pPr>
+      <w:r>
+        <w:rPr>
           <w:b/>
           <w:sz w:val="32"/>
           <w:szCs w:val="32"/>
           <w:lang w:val="en-IE"/>
         </w:rPr>
-      </w:pPr>
+        <w:br w:type="page"/>
+      </w:r>
       <w:r>
         <w:rPr>
           <w:b/>
@@ -572,58 +578,33 @@
           <w:szCs w:val="32"/>
           <w:lang w:val="en-IE"/>
         </w:rPr>
-        <w:br w:type="page"/>
-      </w:r>
-      <w:r>
-        <w:rPr>
-          <w:b/>
-          <w:sz w:val="32"/>
-          <w:szCs w:val="32"/>
-          <w:lang w:val="en-IE"/>
-        </w:rPr>
         <w:lastRenderedPageBreak/>
         <w:t>Table of Contents</w:t>
       </w:r>
+      <w:r>
+        <w:rPr>
+          <w:lang w:val="en-IE"/>
+        </w:rPr>
+        <w:fldChar w:fldCharType="begin"/>
+      </w:r>
+      <w:r>
+        <w:rPr>
+          <w:lang w:val="en-IE"/>
+        </w:rPr>
+        <w:instrText xml:space="preserve"> TOC \o "1-3" \h \z \u </w:instrText>
+      </w:r>
+      <w:r>
+        <w:rPr>
+          <w:lang w:val="en-IE"/>
+        </w:rPr>
+        <w:fldChar w:fldCharType="separate"/>
+      </w:r>
     </w:p>
     <w:p>
       <w:pPr>
         <w:pStyle w:val="TOC1"/>
         <w:tabs>
-          <w:tab w:val="right" w:leader="dot" w:pos="8636"/>
-        </w:tabs>
-        <w:rPr>
-          <w:noProof/>
-        </w:rPr>
-      </w:pPr>
-      <w:r>
-        <w:rPr>
-          <w:lang w:val="en-IE"/>
-        </w:rPr>
-        <w:t xml:space="preserve">1. </w:t>
-      </w:r>
-      <w:r>
-        <w:rPr>
-          <w:lang w:val="en-IE"/>
-        </w:rPr>
-        <w:fldChar w:fldCharType="begin"/>
-      </w:r>
-      <w:r>
-        <w:rPr>
-          <w:lang w:val="en-IE"/>
-        </w:rPr>
-        <w:instrText xml:space="preserve"> TOC \o "1-3" \h \z \u </w:instrText>
-      </w:r>
-      <w:r>
-        <w:rPr>
-          <w:lang w:val="en-IE"/>
-        </w:rPr>
-        <w:fldChar w:fldCharType="separate"/>
-      </w:r>
-    </w:p>
-    <w:p>
-      <w:pPr>
-        <w:pStyle w:val="TOC1"/>
-        <w:tabs>
+          <w:tab w:val="left" w:pos="440"/>
           <w:tab w:val="right" w:leader="dot" w:pos="8636"/>
         </w:tabs>
         <w:rPr>
@@ -634,88 +615,14 @@
           <w:lang w:val="en-IE" w:eastAsia="en-IE"/>
         </w:rPr>
       </w:pPr>
-      <w:hyperlink w:anchor="_Toc329346828" w:history="1">
+      <w:hyperlink w:anchor="_Toc330412804" w:history="1">
         <w:r>
           <w:rPr>
             <w:rStyle w:val="Hyperlink"/>
             <w:noProof/>
             <w:lang w:val="en-IE"/>
           </w:rPr>
-          <w:t>Introduction</w:t>
-        </w:r>
-        <w:r>
-          <w:rPr>
-            <w:noProof/>
-            <w:webHidden/>
-          </w:rPr>
-          <w:tab/>
-        </w:r>
-        <w:r>
-          <w:rPr>
-            <w:noProof/>
-            <w:webHidden/>
-          </w:rPr>
-          <w:fldChar w:fldCharType="begin"/>
-        </w:r>
-        <w:r>
-          <w:rPr>
-            <w:noProof/>
-            <w:webHidden/>
-          </w:rPr>
-          <w:instrText xml:space="preserve"> PAGEREF _Toc329346828 \h </w:instrText>
-        </w:r>
-        <w:r>
-          <w:rPr>
-            <w:noProof/>
-            <w:webHidden/>
-          </w:rPr>
-        </w:r>
-        <w:r>
-          <w:rPr>
-            <w:noProof/>
-            <w:webHidden/>
-          </w:rPr>
-          <w:fldChar w:fldCharType="separate"/>
-        </w:r>
-        <w:r>
-          <w:rPr>
-            <w:noProof/>
-            <w:webHidden/>
-          </w:rPr>
-          <w:t>4</w:t>
-        </w:r>
-        <w:r>
-          <w:rPr>
-            <w:noProof/>
-            <w:webHidden/>
-          </w:rPr>
-          <w:fldChar w:fldCharType="end"/>
-        </w:r>
-      </w:hyperlink>
-    </w:p>
-    <w:p>
-      <w:pPr>
-        <w:pStyle w:val="TOC2"/>
-        <w:tabs>
-          <w:tab w:val="left" w:pos="880"/>
-          <w:tab w:val="right" w:leader="dot" w:pos="8636"/>
-        </w:tabs>
-        <w:rPr>
-          <w:rFonts w:asciiTheme="minorHAnsi" w:eastAsiaTheme="minorEastAsia" w:hAnsiTheme="minorHAnsi" w:cstheme="minorBidi"/>
-          <w:noProof/>
-          <w:sz w:val="22"/>
-          <w:szCs w:val="22"/>
-          <w:lang w:val="en-IE" w:eastAsia="en-IE"/>
-        </w:rPr>
-      </w:pPr>
-      <w:hyperlink w:anchor="_Toc329346829" w:history="1">
-        <w:r>
-          <w:rPr>
-            <w:rStyle w:val="Hyperlink"/>
-            <w:noProof/>
-            <w:lang w:val="en-IE"/>
-          </w:rPr>
-          <w:t>1.1.</w:t>
+          <w:t>1.</w:t>
         </w:r>
         <w:r>
           <w:rPr>
@@ -733,7 +640,7 @@
             <w:noProof/>
             <w:lang w:val="en-IE"/>
           </w:rPr>
-          <w:t>Motivation</w:t>
+          <w:t>Introduction</w:t>
         </w:r>
         <w:r>
           <w:rPr>
@@ -754,7 +661,7 @@
             <w:noProof/>
             <w:webHidden/>
           </w:rPr>
-          <w:instrText xml:space="preserve"> PAGEREF _Toc329346829 \h </w:instrText>
+          <w:instrText xml:space="preserve"> PAGEREF _Toc330412804 \h </w:instrText>
         </w:r>
         <w:r>
           <w:rPr>
@@ -800,14 +707,14 @@
           <w:lang w:val="en-IE" w:eastAsia="en-IE"/>
         </w:rPr>
       </w:pPr>
-      <w:hyperlink w:anchor="_Toc329346830" w:history="1">
+      <w:hyperlink w:anchor="_Toc330412805" w:history="1">
         <w:r>
           <w:rPr>
             <w:rStyle w:val="Hyperlink"/>
             <w:noProof/>
             <w:lang w:val="en-IE"/>
           </w:rPr>
-          <w:t>1.2.</w:t>
+          <w:t>1.1.</w:t>
         </w:r>
         <w:r>
           <w:rPr>
@@ -825,7 +732,7 @@
             <w:noProof/>
             <w:lang w:val="en-IE"/>
           </w:rPr>
-          <w:t>Scope</w:t>
+          <w:t>Background Research and Investigations</w:t>
         </w:r>
         <w:r>
           <w:rPr>
@@ -846,7 +753,7 @@
             <w:noProof/>
             <w:webHidden/>
           </w:rPr>
-          <w:instrText xml:space="preserve"> PAGEREF _Toc329346830 \h </w:instrText>
+          <w:instrText xml:space="preserve"> PAGEREF _Toc330412805 \h </w:instrText>
         </w:r>
         <w:r>
           <w:rPr>
@@ -879,9 +786,9 @@
     </w:p>
     <w:p>
       <w:pPr>
-        <w:pStyle w:val="TOC1"/>
-        <w:tabs>
-          <w:tab w:val="left" w:pos="440"/>
+        <w:pStyle w:val="TOC2"/>
+        <w:tabs>
+          <w:tab w:val="left" w:pos="880"/>
           <w:tab w:val="right" w:leader="dot" w:pos="8636"/>
         </w:tabs>
         <w:rPr>
@@ -892,14 +799,14 @@
           <w:lang w:val="en-IE" w:eastAsia="en-IE"/>
         </w:rPr>
       </w:pPr>
-      <w:hyperlink w:anchor="_Toc329346831" w:history="1">
+      <w:hyperlink w:anchor="_Toc330412806" w:history="1">
         <w:r>
           <w:rPr>
             <w:rStyle w:val="Hyperlink"/>
             <w:noProof/>
             <w:lang w:val="en-IE"/>
           </w:rPr>
-          <w:t>2.</w:t>
+          <w:t>1.2.</w:t>
         </w:r>
         <w:r>
           <w:rPr>
@@ -917,7 +824,7 @@
             <w:noProof/>
             <w:lang w:val="en-IE"/>
           </w:rPr>
-          <w:t>Structure</w:t>
+          <w:t>Project Plan</w:t>
         </w:r>
         <w:r>
           <w:rPr>
@@ -938,7 +845,7 @@
             <w:noProof/>
             <w:webHidden/>
           </w:rPr>
-          <w:instrText xml:space="preserve"> PAGEREF _Toc329346831 \h </w:instrText>
+          <w:instrText xml:space="preserve"> PAGEREF _Toc330412806 \h </w:instrText>
         </w:r>
         <w:r>
           <w:rPr>
@@ -958,7 +865,7 @@
             <w:noProof/>
             <w:webHidden/>
           </w:rPr>
-          <w:t>5</w:t>
+          <w:t>4</w:t>
         </w:r>
         <w:r>
           <w:rPr>
@@ -984,14 +891,14 @@
           <w:lang w:val="en-IE" w:eastAsia="en-IE"/>
         </w:rPr>
       </w:pPr>
-      <w:hyperlink w:anchor="_Toc329346832" w:history="1">
+      <w:hyperlink w:anchor="_Toc330412807" w:history="1">
         <w:r>
           <w:rPr>
             <w:rStyle w:val="Hyperlink"/>
             <w:noProof/>
             <w:lang w:val="en-IE"/>
           </w:rPr>
-          <w:t>3.</w:t>
+          <w:t>2.</w:t>
         </w:r>
         <w:r>
           <w:rPr>
@@ -1009,7 +916,7 @@
             <w:noProof/>
             <w:lang w:val="en-IE"/>
           </w:rPr>
-          <w:t>Implementation</w:t>
+          <w:t>Software development methodology employed</w:t>
         </w:r>
         <w:r>
           <w:rPr>
@@ -1030,7 +937,7 @@
             <w:noProof/>
             <w:webHidden/>
           </w:rPr>
-          <w:instrText xml:space="preserve"> PAGEREF _Toc329346832 \h </w:instrText>
+          <w:instrText xml:space="preserve"> PAGEREF _Toc330412807 \h </w:instrText>
         </w:r>
         <w:r>
           <w:rPr>
@@ -1050,7 +957,7 @@
             <w:noProof/>
             <w:webHidden/>
           </w:rPr>
-          <w:t>6</w:t>
+          <w:t>5</w:t>
         </w:r>
         <w:r>
           <w:rPr>
@@ -1076,14 +983,14 @@
           <w:lang w:val="en-IE" w:eastAsia="en-IE"/>
         </w:rPr>
       </w:pPr>
-      <w:hyperlink w:anchor="_Toc329346833" w:history="1">
+      <w:hyperlink w:anchor="_Toc330412808" w:history="1">
         <w:r>
           <w:rPr>
             <w:rStyle w:val="Hyperlink"/>
             <w:noProof/>
             <w:lang w:val="en-IE"/>
           </w:rPr>
-          <w:t>4.</w:t>
+          <w:t>3.</w:t>
         </w:r>
         <w:r>
           <w:rPr>
@@ -1101,7 +1008,7 @@
             <w:noProof/>
             <w:lang w:val="en-IE"/>
           </w:rPr>
-          <w:t>Unit Testing</w:t>
+          <w:t>Requirements Analysis</w:t>
         </w:r>
         <w:r>
           <w:rPr>
@@ -1122,7 +1029,7 @@
             <w:noProof/>
             <w:webHidden/>
           </w:rPr>
-          <w:instrText xml:space="preserve"> PAGEREF _Toc329346833 \h </w:instrText>
+          <w:instrText xml:space="preserve"> PAGEREF _Toc330412808 \h </w:instrText>
         </w:r>
         <w:r>
           <w:rPr>
@@ -1142,7 +1049,7 @@
             <w:noProof/>
             <w:webHidden/>
           </w:rPr>
-          <w:t>7</w:t>
+          <w:t>6</w:t>
         </w:r>
         <w:r>
           <w:rPr>
@@ -1168,14 +1075,14 @@
           <w:lang w:val="en-IE" w:eastAsia="en-IE"/>
         </w:rPr>
       </w:pPr>
-      <w:hyperlink w:anchor="_Toc329346834" w:history="1">
+      <w:hyperlink w:anchor="_Toc330412809" w:history="1">
         <w:r>
           <w:rPr>
             <w:rStyle w:val="Hyperlink"/>
             <w:noProof/>
             <w:lang w:val="en-IE"/>
           </w:rPr>
-          <w:t>5.</w:t>
+          <w:t>4.</w:t>
         </w:r>
         <w:r>
           <w:rPr>
@@ -1193,7 +1100,7 @@
             <w:noProof/>
             <w:lang w:val="en-IE"/>
           </w:rPr>
-          <w:t>Discussion</w:t>
+          <w:t>Use Cases</w:t>
         </w:r>
         <w:r>
           <w:rPr>
@@ -1214,7 +1121,7 @@
             <w:noProof/>
             <w:webHidden/>
           </w:rPr>
-          <w:instrText xml:space="preserve"> PAGEREF _Toc329346834 \h </w:instrText>
+          <w:instrText xml:space="preserve"> PAGEREF _Toc330412809 \h </w:instrText>
         </w:r>
         <w:r>
           <w:rPr>
@@ -1234,7 +1141,7 @@
             <w:noProof/>
             <w:webHidden/>
           </w:rPr>
-          <w:t>9</w:t>
+          <w:t>7</w:t>
         </w:r>
         <w:r>
           <w:rPr>
@@ -1249,6 +1156,7 @@
       <w:pPr>
         <w:pStyle w:val="TOC1"/>
         <w:tabs>
+          <w:tab w:val="left" w:pos="440"/>
           <w:tab w:val="right" w:leader="dot" w:pos="8636"/>
         </w:tabs>
         <w:rPr>
@@ -1259,13 +1167,922 @@
           <w:lang w:val="en-IE" w:eastAsia="en-IE"/>
         </w:rPr>
       </w:pPr>
-      <w:hyperlink w:anchor="_Toc329346835" w:history="1">
+      <w:hyperlink w:anchor="_Toc330412810" w:history="1">
         <w:r>
           <w:rPr>
             <w:rStyle w:val="Hyperlink"/>
             <w:noProof/>
             <w:lang w:val="en-IE"/>
           </w:rPr>
+          <w:t>5.</w:t>
+        </w:r>
+        <w:r>
+          <w:rPr>
+            <w:rFonts w:asciiTheme="minorHAnsi" w:eastAsiaTheme="minorEastAsia" w:hAnsiTheme="minorHAnsi" w:cstheme="minorBidi"/>
+            <w:noProof/>
+            <w:sz w:val="22"/>
+            <w:szCs w:val="22"/>
+            <w:lang w:val="en-IE" w:eastAsia="en-IE"/>
+          </w:rPr>
+          <w:tab/>
+        </w:r>
+        <w:r>
+          <w:rPr>
+            <w:rStyle w:val="Hyperlink"/>
+            <w:noProof/>
+            <w:lang w:val="en-IE"/>
+          </w:rPr>
+          <w:t>Architecture/Design approach</w:t>
+        </w:r>
+        <w:r>
+          <w:rPr>
+            <w:noProof/>
+            <w:webHidden/>
+          </w:rPr>
+          <w:tab/>
+        </w:r>
+        <w:r>
+          <w:rPr>
+            <w:noProof/>
+            <w:webHidden/>
+          </w:rPr>
+          <w:fldChar w:fldCharType="begin"/>
+        </w:r>
+        <w:r>
+          <w:rPr>
+            <w:noProof/>
+            <w:webHidden/>
+          </w:rPr>
+          <w:instrText xml:space="preserve"> PAGEREF _Toc330412810 \h </w:instrText>
+        </w:r>
+        <w:r>
+          <w:rPr>
+            <w:noProof/>
+            <w:webHidden/>
+          </w:rPr>
+        </w:r>
+        <w:r>
+          <w:rPr>
+            <w:noProof/>
+            <w:webHidden/>
+          </w:rPr>
+          <w:fldChar w:fldCharType="separate"/>
+        </w:r>
+        <w:r>
+          <w:rPr>
+            <w:noProof/>
+            <w:webHidden/>
+          </w:rPr>
+          <w:t>8</w:t>
+        </w:r>
+        <w:r>
+          <w:rPr>
+            <w:noProof/>
+            <w:webHidden/>
+          </w:rPr>
+          <w:fldChar w:fldCharType="end"/>
+        </w:r>
+      </w:hyperlink>
+    </w:p>
+    <w:p>
+      <w:pPr>
+        <w:pStyle w:val="TOC1"/>
+        <w:tabs>
+          <w:tab w:val="left" w:pos="440"/>
+          <w:tab w:val="right" w:leader="dot" w:pos="8636"/>
+        </w:tabs>
+        <w:rPr>
+          <w:rFonts w:asciiTheme="minorHAnsi" w:eastAsiaTheme="minorEastAsia" w:hAnsiTheme="minorHAnsi" w:cstheme="minorBidi"/>
+          <w:noProof/>
+          <w:sz w:val="22"/>
+          <w:szCs w:val="22"/>
+          <w:lang w:val="en-IE" w:eastAsia="en-IE"/>
+        </w:rPr>
+      </w:pPr>
+      <w:hyperlink w:anchor="_Toc330412811" w:history="1">
+        <w:r>
+          <w:rPr>
+            <w:rStyle w:val="Hyperlink"/>
+            <w:noProof/>
+            <w:lang w:val="en-IE"/>
+          </w:rPr>
+          <w:t>6.</w:t>
+        </w:r>
+        <w:r>
+          <w:rPr>
+            <w:rFonts w:asciiTheme="minorHAnsi" w:eastAsiaTheme="minorEastAsia" w:hAnsiTheme="minorHAnsi" w:cstheme="minorBidi"/>
+            <w:noProof/>
+            <w:sz w:val="22"/>
+            <w:szCs w:val="22"/>
+            <w:lang w:val="en-IE" w:eastAsia="en-IE"/>
+          </w:rPr>
+          <w:tab/>
+        </w:r>
+        <w:r>
+          <w:rPr>
+            <w:rStyle w:val="Hyperlink"/>
+            <w:noProof/>
+            <w:lang w:val="en-IE"/>
+          </w:rPr>
+          <w:t>Models</w:t>
+        </w:r>
+        <w:r>
+          <w:rPr>
+            <w:noProof/>
+            <w:webHidden/>
+          </w:rPr>
+          <w:tab/>
+        </w:r>
+        <w:r>
+          <w:rPr>
+            <w:noProof/>
+            <w:webHidden/>
+          </w:rPr>
+          <w:fldChar w:fldCharType="begin"/>
+        </w:r>
+        <w:r>
+          <w:rPr>
+            <w:noProof/>
+            <w:webHidden/>
+          </w:rPr>
+          <w:instrText xml:space="preserve"> PAGEREF _Toc330412811 \h </w:instrText>
+        </w:r>
+        <w:r>
+          <w:rPr>
+            <w:noProof/>
+            <w:webHidden/>
+          </w:rPr>
+        </w:r>
+        <w:r>
+          <w:rPr>
+            <w:noProof/>
+            <w:webHidden/>
+          </w:rPr>
+          <w:fldChar w:fldCharType="separate"/>
+        </w:r>
+        <w:r>
+          <w:rPr>
+            <w:noProof/>
+            <w:webHidden/>
+          </w:rPr>
+          <w:t>9</w:t>
+        </w:r>
+        <w:r>
+          <w:rPr>
+            <w:noProof/>
+            <w:webHidden/>
+          </w:rPr>
+          <w:fldChar w:fldCharType="end"/>
+        </w:r>
+      </w:hyperlink>
+    </w:p>
+    <w:p>
+      <w:pPr>
+        <w:pStyle w:val="TOC1"/>
+        <w:tabs>
+          <w:tab w:val="left" w:pos="440"/>
+          <w:tab w:val="right" w:leader="dot" w:pos="8636"/>
+        </w:tabs>
+        <w:rPr>
+          <w:rFonts w:asciiTheme="minorHAnsi" w:eastAsiaTheme="minorEastAsia" w:hAnsiTheme="minorHAnsi" w:cstheme="minorBidi"/>
+          <w:noProof/>
+          <w:sz w:val="22"/>
+          <w:szCs w:val="22"/>
+          <w:lang w:val="en-IE" w:eastAsia="en-IE"/>
+        </w:rPr>
+      </w:pPr>
+      <w:hyperlink w:anchor="_Toc330412812" w:history="1">
+        <w:r>
+          <w:rPr>
+            <w:rStyle w:val="Hyperlink"/>
+            <w:noProof/>
+            <w:lang w:val="en-IE"/>
+          </w:rPr>
+          <w:t>7.</w:t>
+        </w:r>
+        <w:r>
+          <w:rPr>
+            <w:rFonts w:asciiTheme="minorHAnsi" w:eastAsiaTheme="minorEastAsia" w:hAnsiTheme="minorHAnsi" w:cstheme="minorBidi"/>
+            <w:noProof/>
+            <w:sz w:val="22"/>
+            <w:szCs w:val="22"/>
+            <w:lang w:val="en-IE" w:eastAsia="en-IE"/>
+          </w:rPr>
+          <w:tab/>
+        </w:r>
+        <w:r>
+          <w:rPr>
+            <w:rStyle w:val="Hyperlink"/>
+            <w:noProof/>
+          </w:rPr>
+          <w:t>Implementation of particular OOP constructs</w:t>
+        </w:r>
+        <w:r>
+          <w:rPr>
+            <w:noProof/>
+            <w:webHidden/>
+          </w:rPr>
+          <w:tab/>
+        </w:r>
+        <w:r>
+          <w:rPr>
+            <w:noProof/>
+            <w:webHidden/>
+          </w:rPr>
+          <w:fldChar w:fldCharType="begin"/>
+        </w:r>
+        <w:r>
+          <w:rPr>
+            <w:noProof/>
+            <w:webHidden/>
+          </w:rPr>
+          <w:instrText xml:space="preserve"> PAGEREF _Toc330412812 \h </w:instrText>
+        </w:r>
+        <w:r>
+          <w:rPr>
+            <w:noProof/>
+            <w:webHidden/>
+          </w:rPr>
+        </w:r>
+        <w:r>
+          <w:rPr>
+            <w:noProof/>
+            <w:webHidden/>
+          </w:rPr>
+          <w:fldChar w:fldCharType="separate"/>
+        </w:r>
+        <w:r>
+          <w:rPr>
+            <w:noProof/>
+            <w:webHidden/>
+          </w:rPr>
+          <w:t>10</w:t>
+        </w:r>
+        <w:r>
+          <w:rPr>
+            <w:noProof/>
+            <w:webHidden/>
+          </w:rPr>
+          <w:fldChar w:fldCharType="end"/>
+        </w:r>
+      </w:hyperlink>
+    </w:p>
+    <w:p>
+      <w:pPr>
+        <w:pStyle w:val="TOC1"/>
+        <w:tabs>
+          <w:tab w:val="left" w:pos="440"/>
+          <w:tab w:val="right" w:leader="dot" w:pos="8636"/>
+        </w:tabs>
+        <w:rPr>
+          <w:rFonts w:asciiTheme="minorHAnsi" w:eastAsiaTheme="minorEastAsia" w:hAnsiTheme="minorHAnsi" w:cstheme="minorBidi"/>
+          <w:noProof/>
+          <w:sz w:val="22"/>
+          <w:szCs w:val="22"/>
+          <w:lang w:val="en-IE" w:eastAsia="en-IE"/>
+        </w:rPr>
+      </w:pPr>
+      <w:hyperlink w:anchor="_Toc330412813" w:history="1">
+        <w:r>
+          <w:rPr>
+            <w:rStyle w:val="Hyperlink"/>
+            <w:noProof/>
+            <w:lang w:val="en-IE"/>
+          </w:rPr>
+          <w:t>8.</w:t>
+        </w:r>
+        <w:r>
+          <w:rPr>
+            <w:rFonts w:asciiTheme="minorHAnsi" w:eastAsiaTheme="minorEastAsia" w:hAnsiTheme="minorHAnsi" w:cstheme="minorBidi"/>
+            <w:noProof/>
+            <w:sz w:val="22"/>
+            <w:szCs w:val="22"/>
+            <w:lang w:val="en-IE" w:eastAsia="en-IE"/>
+          </w:rPr>
+          <w:tab/>
+        </w:r>
+        <w:r>
+          <w:rPr>
+            <w:rStyle w:val="Hyperlink"/>
+            <w:noProof/>
+          </w:rPr>
+          <w:t>Design patterns and Architectural patterns</w:t>
+        </w:r>
+        <w:r>
+          <w:rPr>
+            <w:noProof/>
+            <w:webHidden/>
+          </w:rPr>
+          <w:tab/>
+        </w:r>
+        <w:r>
+          <w:rPr>
+            <w:noProof/>
+            <w:webHidden/>
+          </w:rPr>
+          <w:fldChar w:fldCharType="begin"/>
+        </w:r>
+        <w:r>
+          <w:rPr>
+            <w:noProof/>
+            <w:webHidden/>
+          </w:rPr>
+          <w:instrText xml:space="preserve"> PAGEREF _Toc330412813 \h </w:instrText>
+        </w:r>
+        <w:r>
+          <w:rPr>
+            <w:noProof/>
+            <w:webHidden/>
+          </w:rPr>
+        </w:r>
+        <w:r>
+          <w:rPr>
+            <w:noProof/>
+            <w:webHidden/>
+          </w:rPr>
+          <w:fldChar w:fldCharType="separate"/>
+        </w:r>
+        <w:r>
+          <w:rPr>
+            <w:noProof/>
+            <w:webHidden/>
+          </w:rPr>
+          <w:t>11</w:t>
+        </w:r>
+        <w:r>
+          <w:rPr>
+            <w:noProof/>
+            <w:webHidden/>
+          </w:rPr>
+          <w:fldChar w:fldCharType="end"/>
+        </w:r>
+      </w:hyperlink>
+    </w:p>
+    <w:p>
+      <w:pPr>
+        <w:pStyle w:val="TOC1"/>
+        <w:tabs>
+          <w:tab w:val="left" w:pos="440"/>
+          <w:tab w:val="right" w:leader="dot" w:pos="8636"/>
+        </w:tabs>
+        <w:rPr>
+          <w:rFonts w:asciiTheme="minorHAnsi" w:eastAsiaTheme="minorEastAsia" w:hAnsiTheme="minorHAnsi" w:cstheme="minorBidi"/>
+          <w:noProof/>
+          <w:sz w:val="22"/>
+          <w:szCs w:val="22"/>
+          <w:lang w:val="en-IE" w:eastAsia="en-IE"/>
+        </w:rPr>
+      </w:pPr>
+      <w:hyperlink w:anchor="_Toc330412814" w:history="1">
+        <w:r>
+          <w:rPr>
+            <w:rStyle w:val="Hyperlink"/>
+            <w:noProof/>
+            <w:lang w:val="en-IE"/>
+          </w:rPr>
+          <w:t>9.</w:t>
+        </w:r>
+        <w:r>
+          <w:rPr>
+            <w:rFonts w:asciiTheme="minorHAnsi" w:eastAsiaTheme="minorEastAsia" w:hAnsiTheme="minorHAnsi" w:cstheme="minorBidi"/>
+            <w:noProof/>
+            <w:sz w:val="22"/>
+            <w:szCs w:val="22"/>
+            <w:lang w:val="en-IE" w:eastAsia="en-IE"/>
+          </w:rPr>
+          <w:tab/>
+        </w:r>
+        <w:r>
+          <w:rPr>
+            <w:rStyle w:val="Hyperlink"/>
+            <w:noProof/>
+          </w:rPr>
+          <w:t>Cross-cutting issues</w:t>
+        </w:r>
+        <w:r>
+          <w:rPr>
+            <w:noProof/>
+            <w:webHidden/>
+          </w:rPr>
+          <w:tab/>
+        </w:r>
+        <w:r>
+          <w:rPr>
+            <w:noProof/>
+            <w:webHidden/>
+          </w:rPr>
+          <w:fldChar w:fldCharType="begin"/>
+        </w:r>
+        <w:r>
+          <w:rPr>
+            <w:noProof/>
+            <w:webHidden/>
+          </w:rPr>
+          <w:instrText xml:space="preserve"> PAGEREF _Toc330412814 \h </w:instrText>
+        </w:r>
+        <w:r>
+          <w:rPr>
+            <w:noProof/>
+            <w:webHidden/>
+          </w:rPr>
+        </w:r>
+        <w:r>
+          <w:rPr>
+            <w:noProof/>
+            <w:webHidden/>
+          </w:rPr>
+          <w:fldChar w:fldCharType="separate"/>
+        </w:r>
+        <w:r>
+          <w:rPr>
+            <w:noProof/>
+            <w:webHidden/>
+          </w:rPr>
+          <w:t>12</w:t>
+        </w:r>
+        <w:r>
+          <w:rPr>
+            <w:noProof/>
+            <w:webHidden/>
+          </w:rPr>
+          <w:fldChar w:fldCharType="end"/>
+        </w:r>
+      </w:hyperlink>
+    </w:p>
+    <w:p>
+      <w:pPr>
+        <w:pStyle w:val="TOC1"/>
+        <w:tabs>
+          <w:tab w:val="left" w:pos="660"/>
+          <w:tab w:val="right" w:leader="dot" w:pos="8636"/>
+        </w:tabs>
+        <w:rPr>
+          <w:rFonts w:asciiTheme="minorHAnsi" w:eastAsiaTheme="minorEastAsia" w:hAnsiTheme="minorHAnsi" w:cstheme="minorBidi"/>
+          <w:noProof/>
+          <w:sz w:val="22"/>
+          <w:szCs w:val="22"/>
+          <w:lang w:val="en-IE" w:eastAsia="en-IE"/>
+        </w:rPr>
+      </w:pPr>
+      <w:hyperlink w:anchor="_Toc330412815" w:history="1">
+        <w:r>
+          <w:rPr>
+            <w:rStyle w:val="Hyperlink"/>
+            <w:noProof/>
+            <w:lang w:val="en-IE"/>
+          </w:rPr>
+          <w:t>10.</w:t>
+        </w:r>
+        <w:r>
+          <w:rPr>
+            <w:rFonts w:asciiTheme="minorHAnsi" w:eastAsiaTheme="minorEastAsia" w:hAnsiTheme="minorHAnsi" w:cstheme="minorBidi"/>
+            <w:noProof/>
+            <w:sz w:val="22"/>
+            <w:szCs w:val="22"/>
+            <w:lang w:val="en-IE" w:eastAsia="en-IE"/>
+          </w:rPr>
+          <w:tab/>
+        </w:r>
+        <w:r>
+          <w:rPr>
+            <w:rStyle w:val="Hyperlink"/>
+            <w:noProof/>
+          </w:rPr>
+          <w:t>Security</w:t>
+        </w:r>
+        <w:r>
+          <w:rPr>
+            <w:noProof/>
+            <w:webHidden/>
+          </w:rPr>
+          <w:tab/>
+        </w:r>
+        <w:r>
+          <w:rPr>
+            <w:noProof/>
+            <w:webHidden/>
+          </w:rPr>
+          <w:fldChar w:fldCharType="begin"/>
+        </w:r>
+        <w:r>
+          <w:rPr>
+            <w:noProof/>
+            <w:webHidden/>
+          </w:rPr>
+          <w:instrText xml:space="preserve"> PAGEREF _Toc330412815 \h </w:instrText>
+        </w:r>
+        <w:r>
+          <w:rPr>
+            <w:noProof/>
+            <w:webHidden/>
+          </w:rPr>
+        </w:r>
+        <w:r>
+          <w:rPr>
+            <w:noProof/>
+            <w:webHidden/>
+          </w:rPr>
+          <w:fldChar w:fldCharType="separate"/>
+        </w:r>
+        <w:r>
+          <w:rPr>
+            <w:noProof/>
+            <w:webHidden/>
+          </w:rPr>
+          <w:t>13</w:t>
+        </w:r>
+        <w:r>
+          <w:rPr>
+            <w:noProof/>
+            <w:webHidden/>
+          </w:rPr>
+          <w:fldChar w:fldCharType="end"/>
+        </w:r>
+      </w:hyperlink>
+    </w:p>
+    <w:p>
+      <w:pPr>
+        <w:pStyle w:val="TOC1"/>
+        <w:tabs>
+          <w:tab w:val="left" w:pos="660"/>
+          <w:tab w:val="right" w:leader="dot" w:pos="8636"/>
+        </w:tabs>
+        <w:rPr>
+          <w:rFonts w:asciiTheme="minorHAnsi" w:eastAsiaTheme="minorEastAsia" w:hAnsiTheme="minorHAnsi" w:cstheme="minorBidi"/>
+          <w:noProof/>
+          <w:sz w:val="22"/>
+          <w:szCs w:val="22"/>
+          <w:lang w:val="en-IE" w:eastAsia="en-IE"/>
+        </w:rPr>
+      </w:pPr>
+      <w:hyperlink w:anchor="_Toc330412816" w:history="1">
+        <w:r>
+          <w:rPr>
+            <w:rStyle w:val="Hyperlink"/>
+            <w:noProof/>
+          </w:rPr>
+          <w:t>11.</w:t>
+        </w:r>
+        <w:r>
+          <w:rPr>
+            <w:rFonts w:asciiTheme="minorHAnsi" w:eastAsiaTheme="minorEastAsia" w:hAnsiTheme="minorHAnsi" w:cstheme="minorBidi"/>
+            <w:noProof/>
+            <w:sz w:val="22"/>
+            <w:szCs w:val="22"/>
+            <w:lang w:val="en-IE" w:eastAsia="en-IE"/>
+          </w:rPr>
+          <w:tab/>
+        </w:r>
+        <w:r>
+          <w:rPr>
+            <w:rStyle w:val="Hyperlink"/>
+            <w:noProof/>
+          </w:rPr>
+          <w:t>Configuration of the application</w:t>
+        </w:r>
+        <w:r>
+          <w:rPr>
+            <w:noProof/>
+            <w:webHidden/>
+          </w:rPr>
+          <w:tab/>
+        </w:r>
+        <w:r>
+          <w:rPr>
+            <w:noProof/>
+            <w:webHidden/>
+          </w:rPr>
+          <w:fldChar w:fldCharType="begin"/>
+        </w:r>
+        <w:r>
+          <w:rPr>
+            <w:noProof/>
+            <w:webHidden/>
+          </w:rPr>
+          <w:instrText xml:space="preserve"> PAGEREF _Toc330412816 \h </w:instrText>
+        </w:r>
+        <w:r>
+          <w:rPr>
+            <w:noProof/>
+            <w:webHidden/>
+          </w:rPr>
+        </w:r>
+        <w:r>
+          <w:rPr>
+            <w:noProof/>
+            <w:webHidden/>
+          </w:rPr>
+          <w:fldChar w:fldCharType="separate"/>
+        </w:r>
+        <w:r>
+          <w:rPr>
+            <w:noProof/>
+            <w:webHidden/>
+          </w:rPr>
+          <w:t>14</w:t>
+        </w:r>
+        <w:r>
+          <w:rPr>
+            <w:noProof/>
+            <w:webHidden/>
+          </w:rPr>
+          <w:fldChar w:fldCharType="end"/>
+        </w:r>
+      </w:hyperlink>
+    </w:p>
+    <w:p>
+      <w:pPr>
+        <w:pStyle w:val="TOC1"/>
+        <w:tabs>
+          <w:tab w:val="left" w:pos="660"/>
+          <w:tab w:val="right" w:leader="dot" w:pos="8636"/>
+        </w:tabs>
+        <w:rPr>
+          <w:rFonts w:asciiTheme="minorHAnsi" w:eastAsiaTheme="minorEastAsia" w:hAnsiTheme="minorHAnsi" w:cstheme="minorBidi"/>
+          <w:noProof/>
+          <w:sz w:val="22"/>
+          <w:szCs w:val="22"/>
+          <w:lang w:val="en-IE" w:eastAsia="en-IE"/>
+        </w:rPr>
+      </w:pPr>
+      <w:hyperlink w:anchor="_Toc330412817" w:history="1">
+        <w:r>
+          <w:rPr>
+            <w:rStyle w:val="Hyperlink"/>
+            <w:noProof/>
+          </w:rPr>
+          <w:t>12.</w:t>
+        </w:r>
+        <w:r>
+          <w:rPr>
+            <w:rFonts w:asciiTheme="minorHAnsi" w:eastAsiaTheme="minorEastAsia" w:hAnsiTheme="minorHAnsi" w:cstheme="minorBidi"/>
+            <w:noProof/>
+            <w:sz w:val="22"/>
+            <w:szCs w:val="22"/>
+            <w:lang w:val="en-IE" w:eastAsia="en-IE"/>
+          </w:rPr>
+          <w:tab/>
+        </w:r>
+        <w:r>
+          <w:rPr>
+            <w:rStyle w:val="Hyperlink"/>
+            <w:noProof/>
+          </w:rPr>
+          <w:t>Scalability of the application</w:t>
+        </w:r>
+        <w:r>
+          <w:rPr>
+            <w:noProof/>
+            <w:webHidden/>
+          </w:rPr>
+          <w:tab/>
+        </w:r>
+        <w:r>
+          <w:rPr>
+            <w:noProof/>
+            <w:webHidden/>
+          </w:rPr>
+          <w:fldChar w:fldCharType="begin"/>
+        </w:r>
+        <w:r>
+          <w:rPr>
+            <w:noProof/>
+            <w:webHidden/>
+          </w:rPr>
+          <w:instrText xml:space="preserve"> PAGEREF _Toc330412817 \h </w:instrText>
+        </w:r>
+        <w:r>
+          <w:rPr>
+            <w:noProof/>
+            <w:webHidden/>
+          </w:rPr>
+        </w:r>
+        <w:r>
+          <w:rPr>
+            <w:noProof/>
+            <w:webHidden/>
+          </w:rPr>
+          <w:fldChar w:fldCharType="separate"/>
+        </w:r>
+        <w:r>
+          <w:rPr>
+            <w:noProof/>
+            <w:webHidden/>
+          </w:rPr>
+          <w:t>15</w:t>
+        </w:r>
+        <w:r>
+          <w:rPr>
+            <w:noProof/>
+            <w:webHidden/>
+          </w:rPr>
+          <w:fldChar w:fldCharType="end"/>
+        </w:r>
+      </w:hyperlink>
+    </w:p>
+    <w:p>
+      <w:pPr>
+        <w:pStyle w:val="TOC1"/>
+        <w:tabs>
+          <w:tab w:val="left" w:pos="660"/>
+          <w:tab w:val="right" w:leader="dot" w:pos="8636"/>
+        </w:tabs>
+        <w:rPr>
+          <w:rFonts w:asciiTheme="minorHAnsi" w:eastAsiaTheme="minorEastAsia" w:hAnsiTheme="minorHAnsi" w:cstheme="minorBidi"/>
+          <w:noProof/>
+          <w:sz w:val="22"/>
+          <w:szCs w:val="22"/>
+          <w:lang w:val="en-IE" w:eastAsia="en-IE"/>
+        </w:rPr>
+      </w:pPr>
+      <w:hyperlink w:anchor="_Toc330412818" w:history="1">
+        <w:r>
+          <w:rPr>
+            <w:rStyle w:val="Hyperlink"/>
+            <w:noProof/>
+          </w:rPr>
+          <w:t>13.</w:t>
+        </w:r>
+        <w:r>
+          <w:rPr>
+            <w:rFonts w:asciiTheme="minorHAnsi" w:eastAsiaTheme="minorEastAsia" w:hAnsiTheme="minorHAnsi" w:cstheme="minorBidi"/>
+            <w:noProof/>
+            <w:sz w:val="22"/>
+            <w:szCs w:val="22"/>
+            <w:lang w:val="en-IE" w:eastAsia="en-IE"/>
+          </w:rPr>
+          <w:tab/>
+        </w:r>
+        <w:r>
+          <w:rPr>
+            <w:rStyle w:val="Hyperlink"/>
+            <w:noProof/>
+          </w:rPr>
+          <w:t>Testing</w:t>
+        </w:r>
+        <w:r>
+          <w:rPr>
+            <w:noProof/>
+            <w:webHidden/>
+          </w:rPr>
+          <w:tab/>
+        </w:r>
+        <w:r>
+          <w:rPr>
+            <w:noProof/>
+            <w:webHidden/>
+          </w:rPr>
+          <w:fldChar w:fldCharType="begin"/>
+        </w:r>
+        <w:r>
+          <w:rPr>
+            <w:noProof/>
+            <w:webHidden/>
+          </w:rPr>
+          <w:instrText xml:space="preserve"> PAGEREF _Toc330412818 \h </w:instrText>
+        </w:r>
+        <w:r>
+          <w:rPr>
+            <w:noProof/>
+            <w:webHidden/>
+          </w:rPr>
+        </w:r>
+        <w:r>
+          <w:rPr>
+            <w:noProof/>
+            <w:webHidden/>
+          </w:rPr>
+          <w:fldChar w:fldCharType="separate"/>
+        </w:r>
+        <w:r>
+          <w:rPr>
+            <w:noProof/>
+            <w:webHidden/>
+          </w:rPr>
+          <w:t>16</w:t>
+        </w:r>
+        <w:r>
+          <w:rPr>
+            <w:noProof/>
+            <w:webHidden/>
+          </w:rPr>
+          <w:fldChar w:fldCharType="end"/>
+        </w:r>
+      </w:hyperlink>
+    </w:p>
+    <w:p>
+      <w:pPr>
+        <w:pStyle w:val="TOC1"/>
+        <w:tabs>
+          <w:tab w:val="left" w:pos="660"/>
+          <w:tab w:val="right" w:leader="dot" w:pos="8636"/>
+        </w:tabs>
+        <w:rPr>
+          <w:rFonts w:asciiTheme="minorHAnsi" w:eastAsiaTheme="minorEastAsia" w:hAnsiTheme="minorHAnsi" w:cstheme="minorBidi"/>
+          <w:noProof/>
+          <w:sz w:val="22"/>
+          <w:szCs w:val="22"/>
+          <w:lang w:val="en-IE" w:eastAsia="en-IE"/>
+        </w:rPr>
+      </w:pPr>
+      <w:hyperlink w:anchor="_Toc330412819" w:history="1">
+        <w:r>
+          <w:rPr>
+            <w:rStyle w:val="Hyperlink"/>
+            <w:noProof/>
+            <w:lang w:val="en-IE"/>
+          </w:rPr>
+          <w:t>14.</w:t>
+        </w:r>
+        <w:r>
+          <w:rPr>
+            <w:rFonts w:asciiTheme="minorHAnsi" w:eastAsiaTheme="minorEastAsia" w:hAnsiTheme="minorHAnsi" w:cstheme="minorBidi"/>
+            <w:noProof/>
+            <w:sz w:val="22"/>
+            <w:szCs w:val="22"/>
+            <w:lang w:val="en-IE" w:eastAsia="en-IE"/>
+          </w:rPr>
+          <w:tab/>
+        </w:r>
+        <w:r>
+          <w:rPr>
+            <w:rStyle w:val="Hyperlink"/>
+            <w:noProof/>
+            <w:lang w:val="en-IE"/>
+          </w:rPr>
+          <w:t>Conclusion</w:t>
+        </w:r>
+        <w:r>
+          <w:rPr>
+            <w:noProof/>
+            <w:webHidden/>
+          </w:rPr>
+          <w:tab/>
+        </w:r>
+        <w:r>
+          <w:rPr>
+            <w:noProof/>
+            <w:webHidden/>
+          </w:rPr>
+          <w:fldChar w:fldCharType="begin"/>
+        </w:r>
+        <w:r>
+          <w:rPr>
+            <w:noProof/>
+            <w:webHidden/>
+          </w:rPr>
+          <w:instrText xml:space="preserve"> PAGEREF _Toc330412819 \h </w:instrText>
+        </w:r>
+        <w:r>
+          <w:rPr>
+            <w:noProof/>
+            <w:webHidden/>
+          </w:rPr>
+        </w:r>
+        <w:r>
+          <w:rPr>
+            <w:noProof/>
+            <w:webHidden/>
+          </w:rPr>
+          <w:fldChar w:fldCharType="separate"/>
+        </w:r>
+        <w:r>
+          <w:rPr>
+            <w:noProof/>
+            <w:webHidden/>
+          </w:rPr>
+          <w:t>18</w:t>
+        </w:r>
+        <w:r>
+          <w:rPr>
+            <w:noProof/>
+            <w:webHidden/>
+          </w:rPr>
+          <w:fldChar w:fldCharType="end"/>
+        </w:r>
+      </w:hyperlink>
+    </w:p>
+    <w:p>
+      <w:pPr>
+        <w:pStyle w:val="TOC1"/>
+        <w:tabs>
+          <w:tab w:val="right" w:leader="dot" w:pos="8636"/>
+        </w:tabs>
+        <w:rPr>
+          <w:rFonts w:asciiTheme="minorHAnsi" w:eastAsiaTheme="minorEastAsia" w:hAnsiTheme="minorHAnsi" w:cstheme="minorBidi"/>
+          <w:noProof/>
+          <w:sz w:val="22"/>
+          <w:szCs w:val="22"/>
+          <w:lang w:val="en-IE" w:eastAsia="en-IE"/>
+        </w:rPr>
+      </w:pPr>
+      <w:hyperlink w:anchor="_Toc330412820" w:history="1">
+        <w:r>
+          <w:rPr>
+            <w:rStyle w:val="Hyperlink"/>
+            <w:noProof/>
+            <w:lang w:val="en-IE"/>
+          </w:rPr>
           <w:t>References</w:t>
         </w:r>
         <w:r>
@@ -1287,7 +2104,7 @@
             <w:noProof/>
             <w:webHidden/>
           </w:rPr>
-          <w:instrText xml:space="preserve"> PAGEREF _Toc329346835 \h </w:instrText>
+          <w:instrText xml:space="preserve"> PAGEREF _Toc330412820 \h </w:instrText>
         </w:r>
         <w:r>
           <w:rPr>
@@ -1307,7 +2124,7 @@
             <w:noProof/>
             <w:webHidden/>
           </w:rPr>
-          <w:t>10</w:t>
+          <w:t>19</w:t>
         </w:r>
         <w:r>
           <w:rPr>
@@ -1317,6 +2134,1568 @@
           <w:fldChar w:fldCharType="end"/>
         </w:r>
       </w:hyperlink>
+    </w:p>
+    <w:p>
+      <w:pPr>
+        <w:pStyle w:val="Heading1"/>
+        <w:numPr>
+          <w:ilvl w:val="0"/>
+          <w:numId w:val="17"/>
+        </w:numPr>
+        <w:rPr>
+          <w:lang w:val="en-IE"/>
+        </w:rPr>
+      </w:pPr>
+      <w:r>
+        <w:rPr>
+          <w:lang w:val="en-IE"/>
+        </w:rPr>
+        <w:lastRenderedPageBreak/>
+        <w:fldChar w:fldCharType="end"/>
+      </w:r>
+      <w:r>
+        <w:rPr>
+          <w:sz w:val="28"/>
+          <w:szCs w:val="28"/>
+        </w:rPr>
+        <w:t xml:space="preserve"> </w:t>
+      </w:r>
+      <w:bookmarkStart w:id="1" w:name="_Toc330412804"/>
+      <w:r>
+        <w:rPr>
+          <w:lang w:val="en-IE"/>
+        </w:rPr>
+        <w:t>Introduction</w:t>
+      </w:r>
+      <w:bookmarkEnd w:id="1"/>
+    </w:p>
+    <w:p>
+      <w:r>
+        <w:t>Map-A-Doodle is an MVC4-based project written in C# that allows the user to find points of interest on a map…</w:t>
+      </w:r>
+    </w:p>
+    <w:p>
+      <w:pPr>
+        <w:rPr>
+          <w:sz w:val="22"/>
+          <w:szCs w:val="22"/>
+          <w:lang w:val="en-IE"/>
+        </w:rPr>
+      </w:pPr>
+    </w:p>
+    <w:p>
+      <w:pPr>
+        <w:pStyle w:val="Default"/>
+        <w:rPr>
+          <w:sz w:val="28"/>
+          <w:szCs w:val="28"/>
+        </w:rPr>
+      </w:pPr>
+    </w:p>
+    <w:p>
+      <w:pPr>
+        <w:pStyle w:val="Heading2"/>
+        <w:rPr>
+          <w:lang w:val="en-IE"/>
+        </w:rPr>
+      </w:pPr>
+      <w:bookmarkStart w:id="2" w:name="_Toc330412805"/>
+      <w:r>
+        <w:rPr>
+          <w:lang w:val="en-IE"/>
+        </w:rPr>
+        <w:t>Background Research and Investigations</w:t>
+      </w:r>
+      <w:bookmarkEnd w:id="2"/>
+    </w:p>
+    <w:p>
+      <w:pPr>
+        <w:rPr>
+          <w:lang w:val="en-IE"/>
+        </w:rPr>
+      </w:pPr>
+      <w:r>
+        <w:rPr>
+          <w:lang w:val="en-IE"/>
+        </w:rPr>
+        <w:t>The motivation behind this group project was to design, produce and deploy a fully working application that incorporated a mapping interface.</w:t>
+      </w:r>
+    </w:p>
+    <w:p>
+      <w:pPr>
+        <w:rPr>
+          <w:lang w:val="en-IE"/>
+        </w:rPr>
+      </w:pPr>
+      <w:r>
+        <w:rPr>
+          <w:lang w:val="en-IE"/>
+        </w:rPr>
+        <w:t>Blah, blah…</w:t>
+      </w:r>
+    </w:p>
+    <w:p>
+      <w:pPr>
+        <w:rPr>
+          <w:lang w:val="en-IE"/>
+        </w:rPr>
+      </w:pPr>
+    </w:p>
+    <w:p>
+      <w:pPr>
+        <w:pStyle w:val="Heading2"/>
+        <w:rPr>
+          <w:lang w:val="en-IE"/>
+        </w:rPr>
+      </w:pPr>
+      <w:bookmarkStart w:id="3" w:name="_Toc330412806"/>
+      <w:r>
+        <w:rPr>
+          <w:lang w:val="en-IE"/>
+        </w:rPr>
+        <w:t>Project Plan</w:t>
+      </w:r>
+      <w:bookmarkEnd w:id="3"/>
+    </w:p>
+    <w:p>
+      <w:pPr>
+        <w:rPr>
+          <w:lang w:val="en-IE"/>
+        </w:rPr>
+      </w:pPr>
+      <w:r>
+        <w:rPr>
+          <w:lang w:val="en-IE"/>
+        </w:rPr>
+        <w:t>The application is designed to be scalable.  At present, data is being used from New York and Dublin but this can be changed at any date</w:t>
+      </w:r>
+    </w:p>
+    <w:p>
+      <w:pPr>
+        <w:rPr>
+          <w:lang w:val="en-IE"/>
+        </w:rPr>
+      </w:pPr>
+    </w:p>
+    <w:p>
+      <w:pPr>
+        <w:rPr>
+          <w:lang w:val="en-IE"/>
+        </w:rPr>
+      </w:pPr>
+    </w:p>
+    <w:p>
+      <w:pPr>
+        <w:pStyle w:val="Heading1"/>
+        <w:numPr>
+          <w:ilvl w:val="0"/>
+          <w:numId w:val="5"/>
+        </w:numPr>
+        <w:rPr>
+          <w:lang w:val="en-IE"/>
+        </w:rPr>
+      </w:pPr>
+      <w:bookmarkStart w:id="4" w:name="_Toc330412807"/>
+      <w:r>
+        <w:rPr>
+          <w:lang w:val="en-IE"/>
+        </w:rPr>
+        <w:lastRenderedPageBreak/>
+        <w:t>Software development methodology employed</w:t>
+      </w:r>
+      <w:bookmarkEnd w:id="4"/>
+    </w:p>
+    <w:p>
+      <w:pPr>
+        <w:spacing w:after="0"/>
+        <w:jc w:val="left"/>
+        <w:rPr>
+          <w:lang w:val="en-IE"/>
+        </w:rPr>
+      </w:pPr>
+      <w:r>
+        <w:rPr>
+          <w:lang w:val="en-IE"/>
+        </w:rPr>
+        <w:t>C#</w:t>
+      </w:r>
+    </w:p>
+    <w:p>
+      <w:pPr>
+        <w:spacing w:after="0"/>
+        <w:jc w:val="left"/>
+        <w:rPr>
+          <w:lang w:val="en-IE"/>
+        </w:rPr>
+      </w:pPr>
+      <w:r>
+        <w:rPr>
+          <w:lang w:val="en-IE"/>
+        </w:rPr>
+        <w:t>MVC4</w:t>
+      </w:r>
+    </w:p>
+    <w:p>
+      <w:pPr>
+        <w:spacing w:after="0"/>
+        <w:jc w:val="left"/>
+        <w:rPr>
+          <w:lang w:val="en-IE"/>
+        </w:rPr>
+      </w:pPr>
+      <w:r>
+        <w:rPr>
+          <w:lang w:val="en-IE"/>
+        </w:rPr>
+        <w:t>ASP.NET</w:t>
+      </w:r>
+    </w:p>
+    <w:p>
+      <w:pPr>
+        <w:spacing w:after="0"/>
+        <w:jc w:val="left"/>
+        <w:rPr>
+          <w:lang w:val="en-IE"/>
+        </w:rPr>
+      </w:pPr>
+      <w:r>
+        <w:rPr>
+          <w:lang w:val="en-IE"/>
+        </w:rPr>
+        <w:t>Classes – models</w:t>
+      </w:r>
+    </w:p>
+    <w:p>
+      <w:pPr>
+        <w:spacing w:after="0"/>
+        <w:jc w:val="left"/>
+        <w:rPr>
+          <w:lang w:val="en-IE"/>
+        </w:rPr>
+      </w:pPr>
+      <w:r>
+        <w:rPr>
+          <w:lang w:val="en-IE"/>
+        </w:rPr>
+        <w:t>Parsers</w:t>
+      </w:r>
+    </w:p>
+    <w:p>
+      <w:pPr>
+        <w:spacing w:after="0"/>
+        <w:jc w:val="left"/>
+        <w:rPr>
+          <w:lang w:val="en-IE"/>
+        </w:rPr>
+      </w:pPr>
+      <w:r>
+        <w:rPr>
+          <w:lang w:val="en-IE"/>
+        </w:rPr>
+        <w:t>Map API</w:t>
+      </w:r>
+    </w:p>
+    <w:p>
+      <w:pPr>
+        <w:spacing w:after="0"/>
+        <w:jc w:val="left"/>
+        <w:rPr>
+          <w:lang w:val="en-IE"/>
+        </w:rPr>
+      </w:pPr>
+    </w:p>
+    <w:p>
+      <w:pPr>
+        <w:spacing w:after="0"/>
+        <w:jc w:val="left"/>
+        <w:rPr>
+          <w:lang w:val="en-IE"/>
+        </w:rPr>
+      </w:pPr>
+      <w:r>
+        <w:rPr>
+          <w:lang w:val="en-IE"/>
+        </w:rPr>
+        <w:t>Steps</w:t>
+      </w:r>
+    </w:p>
+    <w:p>
+      <w:pPr>
+        <w:pStyle w:val="ListParagraph"/>
+        <w:numPr>
+          <w:ilvl w:val="0"/>
+          <w:numId w:val="11"/>
+        </w:numPr>
+        <w:rPr>
+          <w:lang w:val="en-IE"/>
+        </w:rPr>
+      </w:pPr>
+      <w:r>
+        <w:rPr>
+          <w:lang w:val="en-IE"/>
+        </w:rPr>
+        <w:t>Created classes\models</w:t>
+      </w:r>
+    </w:p>
+    <w:p>
+      <w:pPr>
+        <w:pStyle w:val="ListParagraph"/>
+        <w:numPr>
+          <w:ilvl w:val="0"/>
+          <w:numId w:val="11"/>
+        </w:numPr>
+        <w:rPr>
+          <w:lang w:val="en-IE"/>
+        </w:rPr>
+      </w:pPr>
+      <w:r>
+        <w:rPr>
+          <w:lang w:val="en-IE"/>
+        </w:rPr>
+        <w:t xml:space="preserve">Created the </w:t>
+      </w:r>
+      <w:proofErr w:type="spellStart"/>
+      <w:r>
+        <w:rPr>
+          <w:lang w:val="en-IE"/>
+        </w:rPr>
+        <w:t>oul</w:t>
+      </w:r>
+      <w:proofErr w:type="spellEnd"/>
+      <w:r>
+        <w:rPr>
+          <w:lang w:val="en-IE"/>
+        </w:rPr>
+        <w:t xml:space="preserve"> database</w:t>
+      </w:r>
+    </w:p>
+    <w:p>
+      <w:pPr>
+        <w:pStyle w:val="ListParagraph"/>
+        <w:numPr>
+          <w:ilvl w:val="0"/>
+          <w:numId w:val="11"/>
+        </w:numPr>
+        <w:rPr>
+          <w:lang w:val="en-IE"/>
+        </w:rPr>
+      </w:pPr>
+      <w:r>
+        <w:rPr>
+          <w:lang w:val="en-IE"/>
+        </w:rPr>
+        <w:t>Created Parsers</w:t>
+      </w:r>
+    </w:p>
+    <w:p>
+      <w:pPr>
+        <w:pStyle w:val="ListParagraph"/>
+        <w:numPr>
+          <w:ilvl w:val="0"/>
+          <w:numId w:val="11"/>
+        </w:numPr>
+        <w:rPr>
+          <w:lang w:val="en-IE"/>
+        </w:rPr>
+      </w:pPr>
+      <w:r>
+        <w:rPr>
+          <w:lang w:val="en-IE"/>
+        </w:rPr>
+        <w:t>Testing</w:t>
+      </w:r>
+    </w:p>
+    <w:p>
+      <w:pPr>
+        <w:pStyle w:val="ListParagraph"/>
+        <w:numPr>
+          <w:ilvl w:val="0"/>
+          <w:numId w:val="11"/>
+        </w:numPr>
+        <w:rPr>
+          <w:lang w:val="en-IE"/>
+        </w:rPr>
+      </w:pPr>
+      <w:r>
+        <w:rPr>
+          <w:lang w:val="en-IE"/>
+        </w:rPr>
+        <w:t>Map interface</w:t>
+      </w:r>
+    </w:p>
+    <w:p>
+      <w:pPr>
+        <w:pStyle w:val="ListParagraph"/>
+        <w:numPr>
+          <w:ilvl w:val="0"/>
+          <w:numId w:val="11"/>
+        </w:numPr>
+        <w:rPr>
+          <w:lang w:val="en-IE"/>
+        </w:rPr>
+      </w:pPr>
+      <w:r>
+        <w:rPr>
+          <w:lang w:val="en-IE"/>
+        </w:rPr>
+        <w:t>API</w:t>
+      </w:r>
+    </w:p>
+    <w:p>
+      <w:pPr>
+        <w:rPr>
+          <w:lang w:val="en-IE"/>
+        </w:rPr>
+      </w:pPr>
+    </w:p>
+    <w:p>
+      <w:pPr>
+        <w:rPr>
+          <w:lang w:val="en-IE"/>
+        </w:rPr>
+      </w:pPr>
+      <w:r>
+        <w:rPr>
+          <w:lang w:val="en-IE"/>
+        </w:rPr>
+        <w:t>Design pattern??</w:t>
+      </w:r>
+    </w:p>
+    <w:p>
+      <w:pPr>
+        <w:spacing w:after="0" w:line="240" w:lineRule="auto"/>
+        <w:jc w:val="left"/>
+        <w:rPr>
+          <w:lang w:val="en-IE"/>
+        </w:rPr>
+      </w:pPr>
+      <w:r>
+        <w:rPr>
+          <w:lang w:val="en-IE"/>
+        </w:rPr>
+        <w:br w:type="page"/>
+      </w:r>
+    </w:p>
+    <w:p>
+      <w:pPr>
+        <w:pStyle w:val="Heading1"/>
+        <w:numPr>
+          <w:ilvl w:val="0"/>
+          <w:numId w:val="5"/>
+        </w:numPr>
+        <w:rPr>
+          <w:lang w:val="en-IE"/>
+        </w:rPr>
+      </w:pPr>
+      <w:bookmarkStart w:id="5" w:name="_Toc330412808"/>
+      <w:r>
+        <w:rPr>
+          <w:lang w:val="en-IE"/>
+        </w:rPr>
+        <w:lastRenderedPageBreak/>
+        <w:t>Requirements Analysis</w:t>
+      </w:r>
+      <w:bookmarkEnd w:id="5"/>
+    </w:p>
+    <w:p>
+      <w:pPr>
+        <w:rPr>
+          <w:lang w:val="en-IE"/>
+        </w:rPr>
+      </w:pPr>
+      <w:r>
+        <w:rPr>
+          <w:lang w:val="en-IE"/>
+        </w:rPr>
+        <w:t>Blah…..</w:t>
+      </w:r>
+    </w:p>
+    <w:p>
+      <w:pPr>
+        <w:pStyle w:val="Heading1"/>
+        <w:numPr>
+          <w:ilvl w:val="0"/>
+          <w:numId w:val="5"/>
+        </w:numPr>
+        <w:rPr>
+          <w:lang w:val="en-IE"/>
+        </w:rPr>
+      </w:pPr>
+      <w:bookmarkStart w:id="6" w:name="_Toc330412809"/>
+      <w:r>
+        <w:rPr>
+          <w:lang w:val="en-IE"/>
+        </w:rPr>
+        <w:lastRenderedPageBreak/>
+        <w:t>Use Cases</w:t>
+      </w:r>
+      <w:bookmarkEnd w:id="6"/>
+    </w:p>
+    <w:p>
+      <w:pPr>
+        <w:rPr>
+          <w:lang w:val="en-IE"/>
+        </w:rPr>
+      </w:pPr>
+      <w:r>
+        <w:rPr>
+          <w:lang w:val="en-IE"/>
+        </w:rPr>
+        <w:t>Blah…</w:t>
+      </w:r>
+    </w:p>
+    <w:p>
+      <w:pPr>
+        <w:pStyle w:val="Heading1"/>
+        <w:numPr>
+          <w:ilvl w:val="0"/>
+          <w:numId w:val="5"/>
+        </w:numPr>
+        <w:rPr>
+          <w:lang w:val="en-IE"/>
+        </w:rPr>
+      </w:pPr>
+      <w:bookmarkStart w:id="7" w:name="_Toc330412810"/>
+      <w:r>
+        <w:rPr>
+          <w:lang w:val="en-IE"/>
+        </w:rPr>
+        <w:lastRenderedPageBreak/>
+        <w:t>Architecture/Design approach</w:t>
+      </w:r>
+      <w:bookmarkEnd w:id="7"/>
+    </w:p>
+    <w:p>
+      <w:pPr>
+        <w:rPr>
+          <w:lang w:val="en-IE"/>
+        </w:rPr>
+      </w:pPr>
+      <w:r>
+        <w:rPr>
+          <w:sz w:val="28"/>
+          <w:szCs w:val="28"/>
+        </w:rPr>
+        <w:t>5 layer model…..</w:t>
+      </w:r>
+    </w:p>
+    <w:p>
+      <w:pPr>
+        <w:rPr>
+          <w:lang w:val="en-IE"/>
+        </w:rPr>
+      </w:pPr>
+    </w:p>
+    <w:p>
+      <w:pPr>
+        <w:rPr>
+          <w:lang w:val="en-IE"/>
+        </w:rPr>
+      </w:pPr>
+    </w:p>
+    <w:p>
+      <w:pPr>
+        <w:pStyle w:val="Heading1"/>
+        <w:numPr>
+          <w:ilvl w:val="0"/>
+          <w:numId w:val="5"/>
+        </w:numPr>
+        <w:rPr>
+          <w:lang w:val="en-IE"/>
+        </w:rPr>
+      </w:pPr>
+      <w:bookmarkStart w:id="8" w:name="_Toc330412811"/>
+      <w:r>
+        <w:rPr>
+          <w:lang w:val="en-IE"/>
+        </w:rPr>
+        <w:lastRenderedPageBreak/>
+        <w:t>Models</w:t>
+      </w:r>
+      <w:bookmarkEnd w:id="8"/>
+      <w:r>
+        <w:rPr>
+          <w:lang w:val="en-IE"/>
+        </w:rPr>
+        <w:t xml:space="preserve"> </w:t>
+      </w:r>
+    </w:p>
+    <w:p>
+      <w:pPr>
+        <w:pStyle w:val="Default"/>
+        <w:spacing w:after="82"/>
+        <w:rPr>
+          <w:sz w:val="28"/>
+          <w:szCs w:val="28"/>
+        </w:rPr>
+      </w:pPr>
+      <w:proofErr w:type="gramStart"/>
+      <w:r>
+        <w:rPr>
+          <w:sz w:val="28"/>
+          <w:szCs w:val="28"/>
+        </w:rPr>
+        <w:t>(Class Models / Data Models etc.)</w:t>
+      </w:r>
+      <w:proofErr w:type="gramEnd"/>
+      <w:r>
+        <w:rPr>
+          <w:sz w:val="28"/>
+          <w:szCs w:val="28"/>
+        </w:rPr>
+        <w:t xml:space="preserve"> </w:t>
+      </w:r>
+    </w:p>
+    <w:p>
+      <w:pPr>
+        <w:pStyle w:val="Default"/>
+        <w:spacing w:after="82"/>
+        <w:rPr>
+          <w:sz w:val="28"/>
+          <w:szCs w:val="28"/>
+        </w:rPr>
+      </w:pPr>
+    </w:p>
+    <w:p>
+      <w:pPr>
+        <w:pStyle w:val="Heading1"/>
+        <w:numPr>
+          <w:ilvl w:val="0"/>
+          <w:numId w:val="5"/>
+        </w:numPr>
+        <w:rPr>
+          <w:lang w:val="en-IE"/>
+        </w:rPr>
+      </w:pPr>
+      <w:bookmarkStart w:id="9" w:name="_Toc330412812"/>
+      <w:r>
+        <w:rPr>
+          <w:sz w:val="28"/>
+          <w:szCs w:val="28"/>
+        </w:rPr>
+        <w:lastRenderedPageBreak/>
+        <w:t>Implementation of particular OOP constructs</w:t>
+      </w:r>
+      <w:bookmarkEnd w:id="9"/>
+    </w:p>
+    <w:p>
+      <w:pPr>
+        <w:pStyle w:val="Default"/>
+        <w:spacing w:after="82"/>
+        <w:rPr>
+          <w:sz w:val="28"/>
+          <w:szCs w:val="28"/>
+        </w:rPr>
+      </w:pPr>
+      <w:r>
+        <w:rPr>
+          <w:sz w:val="28"/>
+          <w:szCs w:val="28"/>
+        </w:rPr>
+        <w:t>Blah….</w:t>
+      </w:r>
+    </w:p>
+    <w:p>
+      <w:pPr>
+        <w:pStyle w:val="Heading1"/>
+        <w:numPr>
+          <w:ilvl w:val="0"/>
+          <w:numId w:val="5"/>
+        </w:numPr>
+        <w:rPr>
+          <w:lang w:val="en-IE"/>
+        </w:rPr>
+      </w:pPr>
+      <w:bookmarkStart w:id="10" w:name="_Toc330412813"/>
+      <w:r>
+        <w:rPr>
+          <w:sz w:val="28"/>
+          <w:szCs w:val="28"/>
+        </w:rPr>
+        <w:lastRenderedPageBreak/>
+        <w:t>Design patterns and Architectural patterns</w:t>
+      </w:r>
+      <w:bookmarkEnd w:id="10"/>
+    </w:p>
+    <w:p>
+      <w:pPr>
+        <w:pStyle w:val="Default"/>
+        <w:spacing w:after="82"/>
+        <w:rPr>
+          <w:sz w:val="28"/>
+          <w:szCs w:val="28"/>
+        </w:rPr>
+      </w:pPr>
+    </w:p>
+    <w:p>
+      <w:pPr>
+        <w:pStyle w:val="Default"/>
+        <w:spacing w:after="82"/>
+        <w:rPr>
+          <w:sz w:val="28"/>
+          <w:szCs w:val="28"/>
+        </w:rPr>
+      </w:pPr>
+      <w:r>
+        <w:rPr>
+          <w:sz w:val="28"/>
+          <w:szCs w:val="28"/>
+        </w:rPr>
+        <w:t xml:space="preserve">Data parser could be a strategy pattern. </w:t>
+      </w:r>
+      <w:proofErr w:type="gramStart"/>
+      <w:r>
+        <w:rPr>
+          <w:sz w:val="28"/>
+          <w:szCs w:val="28"/>
+        </w:rPr>
+        <w:t>Singleton maybe??</w:t>
+      </w:r>
+      <w:proofErr w:type="gramEnd"/>
+    </w:p>
+    <w:p>
+      <w:pPr>
+        <w:pStyle w:val="Default"/>
+        <w:spacing w:after="82"/>
+        <w:rPr>
+          <w:sz w:val="28"/>
+          <w:szCs w:val="28"/>
+        </w:rPr>
+      </w:pPr>
+    </w:p>
+    <w:p>
+      <w:pPr>
+        <w:pStyle w:val="Heading1"/>
+        <w:numPr>
+          <w:ilvl w:val="0"/>
+          <w:numId w:val="5"/>
+        </w:numPr>
+        <w:rPr>
+          <w:lang w:val="en-IE"/>
+        </w:rPr>
+      </w:pPr>
+      <w:bookmarkStart w:id="11" w:name="_Toc330412814"/>
+      <w:r>
+        <w:rPr>
+          <w:sz w:val="28"/>
+          <w:szCs w:val="28"/>
+        </w:rPr>
+        <w:lastRenderedPageBreak/>
+        <w:t>Cross-cutting issues</w:t>
+      </w:r>
+      <w:bookmarkEnd w:id="11"/>
+    </w:p>
+    <w:p>
+      <w:pPr>
+        <w:pStyle w:val="Default"/>
+        <w:spacing w:after="82"/>
+        <w:rPr>
+          <w:sz w:val="28"/>
+          <w:szCs w:val="28"/>
+        </w:rPr>
+      </w:pPr>
+    </w:p>
+    <w:p>
+      <w:pPr>
+        <w:pStyle w:val="Default"/>
+        <w:spacing w:after="82"/>
+        <w:rPr>
+          <w:sz w:val="28"/>
+          <w:szCs w:val="28"/>
+        </w:rPr>
+      </w:pPr>
+    </w:p>
+    <w:p>
+      <w:pPr>
+        <w:pStyle w:val="Default"/>
+        <w:spacing w:after="82"/>
+        <w:rPr>
+          <w:sz w:val="28"/>
+          <w:szCs w:val="28"/>
+        </w:rPr>
+      </w:pPr>
+      <w:r>
+        <w:rPr>
+          <w:sz w:val="28"/>
+          <w:szCs w:val="28"/>
+        </w:rPr>
+        <w:t xml:space="preserve">How cross-cutting concerns have been </w:t>
+      </w:r>
+      <w:proofErr w:type="gramStart"/>
+      <w:r>
+        <w:rPr>
+          <w:sz w:val="28"/>
+          <w:szCs w:val="28"/>
+        </w:rPr>
+        <w:t>handled .</w:t>
+      </w:r>
+      <w:proofErr w:type="gramEnd"/>
+      <w:r>
+        <w:rPr>
+          <w:sz w:val="28"/>
+          <w:szCs w:val="28"/>
+        </w:rPr>
+        <w:t xml:space="preserve">  If something went wrong with the project, how did you handle it?</w:t>
+      </w:r>
+    </w:p>
+    <w:p>
+      <w:pPr>
+        <w:pStyle w:val="Default"/>
+        <w:spacing w:after="82"/>
+        <w:rPr>
+          <w:sz w:val="28"/>
+          <w:szCs w:val="28"/>
+        </w:rPr>
+      </w:pPr>
+    </w:p>
+    <w:p>
+      <w:pPr>
+        <w:pStyle w:val="Heading1"/>
+        <w:numPr>
+          <w:ilvl w:val="0"/>
+          <w:numId w:val="5"/>
+        </w:numPr>
+        <w:rPr>
+          <w:lang w:val="en-IE"/>
+        </w:rPr>
+      </w:pPr>
+      <w:bookmarkStart w:id="12" w:name="_Toc330412815"/>
+      <w:r>
+        <w:rPr>
+          <w:sz w:val="28"/>
+          <w:szCs w:val="28"/>
+        </w:rPr>
+        <w:lastRenderedPageBreak/>
+        <w:t>Security</w:t>
+      </w:r>
+      <w:bookmarkEnd w:id="12"/>
+    </w:p>
+    <w:p>
+      <w:pPr>
+        <w:pStyle w:val="Default"/>
+        <w:spacing w:after="82"/>
+        <w:rPr>
+          <w:sz w:val="28"/>
+          <w:szCs w:val="28"/>
+        </w:rPr>
+      </w:pPr>
+    </w:p>
+    <w:p>
+      <w:pPr>
+        <w:pStyle w:val="Default"/>
+        <w:spacing w:after="82"/>
+        <w:rPr>
+          <w:sz w:val="28"/>
+          <w:szCs w:val="28"/>
+        </w:rPr>
+      </w:pPr>
+    </w:p>
+    <w:p>
+      <w:pPr>
+        <w:pStyle w:val="Default"/>
+        <w:spacing w:after="82"/>
+        <w:rPr>
+          <w:sz w:val="28"/>
+          <w:szCs w:val="28"/>
+        </w:rPr>
+      </w:pPr>
+      <w:r>
+        <w:rPr>
+          <w:sz w:val="28"/>
+          <w:szCs w:val="28"/>
+        </w:rPr>
+        <w:t xml:space="preserve">Security of the application </w:t>
+      </w:r>
+    </w:p>
+    <w:p>
+      <w:pPr>
+        <w:pStyle w:val="Default"/>
+        <w:spacing w:after="82"/>
+        <w:rPr>
+          <w:sz w:val="28"/>
+          <w:szCs w:val="28"/>
+        </w:rPr>
+      </w:pPr>
+    </w:p>
+    <w:p>
+      <w:pPr>
+        <w:pStyle w:val="Heading1"/>
+        <w:numPr>
+          <w:ilvl w:val="0"/>
+          <w:numId w:val="5"/>
+        </w:numPr>
+        <w:spacing w:after="82"/>
+        <w:rPr>
+          <w:sz w:val="28"/>
+          <w:szCs w:val="28"/>
+        </w:rPr>
+      </w:pPr>
+      <w:bookmarkStart w:id="13" w:name="_Toc330412816"/>
+      <w:r>
+        <w:rPr>
+          <w:sz w:val="28"/>
+          <w:szCs w:val="28"/>
+        </w:rPr>
+        <w:lastRenderedPageBreak/>
+        <w:t>Configuration of the application</w:t>
+      </w:r>
+      <w:bookmarkEnd w:id="13"/>
+    </w:p>
+    <w:p>
+      <w:pPr>
+        <w:pStyle w:val="Default"/>
+        <w:spacing w:after="82"/>
+        <w:rPr>
+          <w:sz w:val="28"/>
+          <w:szCs w:val="28"/>
+        </w:rPr>
+      </w:pPr>
+    </w:p>
+    <w:p>
+      <w:pPr>
+        <w:pStyle w:val="Default"/>
+        <w:spacing w:after="82"/>
+        <w:rPr>
+          <w:sz w:val="28"/>
+          <w:szCs w:val="28"/>
+        </w:rPr>
+      </w:pPr>
+      <w:r>
+        <w:rPr>
+          <w:sz w:val="28"/>
+          <w:szCs w:val="28"/>
+        </w:rPr>
+        <w:t>It is XML, C#, etc…</w:t>
+      </w:r>
+    </w:p>
+    <w:p>
+      <w:pPr>
+        <w:pStyle w:val="Default"/>
+        <w:spacing w:after="82"/>
+        <w:rPr>
+          <w:sz w:val="28"/>
+          <w:szCs w:val="28"/>
+        </w:rPr>
+      </w:pPr>
+    </w:p>
+    <w:p>
+      <w:pPr>
+        <w:pStyle w:val="Heading1"/>
+        <w:numPr>
+          <w:ilvl w:val="0"/>
+          <w:numId w:val="5"/>
+        </w:numPr>
+        <w:spacing w:after="82"/>
+        <w:rPr>
+          <w:sz w:val="28"/>
+          <w:szCs w:val="28"/>
+        </w:rPr>
+      </w:pPr>
+      <w:bookmarkStart w:id="14" w:name="_Toc330412817"/>
+      <w:r>
+        <w:rPr>
+          <w:sz w:val="28"/>
+          <w:szCs w:val="28"/>
+        </w:rPr>
+        <w:lastRenderedPageBreak/>
+        <w:t>Scalability of the application</w:t>
+      </w:r>
+      <w:bookmarkEnd w:id="14"/>
+    </w:p>
+    <w:p>
+      <w:pPr>
+        <w:pStyle w:val="Default"/>
+        <w:spacing w:after="82"/>
+        <w:rPr>
+          <w:sz w:val="28"/>
+          <w:szCs w:val="28"/>
+        </w:rPr>
+      </w:pPr>
+    </w:p>
+    <w:p>
+      <w:pPr>
+        <w:pStyle w:val="Default"/>
+        <w:spacing w:after="82"/>
+        <w:rPr>
+          <w:sz w:val="28"/>
+          <w:szCs w:val="28"/>
+        </w:rPr>
+      </w:pPr>
+      <w:r>
+        <w:rPr>
+          <w:sz w:val="28"/>
+          <w:szCs w:val="28"/>
+        </w:rPr>
+        <w:t>Yes, very.  From the outset it was designed to be a scalable app…</w:t>
+      </w:r>
+    </w:p>
+    <w:p>
+      <w:pPr>
+        <w:pStyle w:val="Default"/>
+        <w:spacing w:after="82"/>
+        <w:rPr>
+          <w:sz w:val="28"/>
+          <w:szCs w:val="28"/>
+        </w:rPr>
+      </w:pPr>
+    </w:p>
+    <w:p>
+      <w:pPr>
+        <w:pStyle w:val="Default"/>
+        <w:spacing w:after="82"/>
+        <w:rPr>
+          <w:sz w:val="28"/>
+          <w:szCs w:val="28"/>
+        </w:rPr>
+      </w:pPr>
+    </w:p>
+    <w:p>
+      <w:pPr>
+        <w:pStyle w:val="Heading1"/>
+        <w:numPr>
+          <w:ilvl w:val="0"/>
+          <w:numId w:val="5"/>
+        </w:numPr>
+        <w:spacing w:after="82"/>
+        <w:rPr>
+          <w:sz w:val="28"/>
+          <w:szCs w:val="28"/>
+        </w:rPr>
+      </w:pPr>
+      <w:bookmarkStart w:id="15" w:name="_Toc330412818"/>
+      <w:r>
+        <w:rPr>
+          <w:sz w:val="28"/>
+          <w:szCs w:val="28"/>
+        </w:rPr>
+        <w:lastRenderedPageBreak/>
+        <w:t>Testing</w:t>
+      </w:r>
+      <w:bookmarkEnd w:id="15"/>
+    </w:p>
+    <w:p>
+      <w:pPr>
+        <w:pStyle w:val="Default"/>
+        <w:spacing w:after="82"/>
+        <w:rPr>
+          <w:sz w:val="28"/>
+          <w:szCs w:val="28"/>
+        </w:rPr>
+      </w:pPr>
+    </w:p>
+    <w:p>
+      <w:pPr>
+        <w:pStyle w:val="Default"/>
+        <w:spacing w:after="82"/>
+        <w:rPr>
+          <w:sz w:val="28"/>
+          <w:szCs w:val="28"/>
+        </w:rPr>
+      </w:pPr>
+      <w:r>
+        <w:rPr>
+          <w:sz w:val="28"/>
+          <w:szCs w:val="28"/>
+        </w:rPr>
+        <w:t xml:space="preserve">Testing Approach (in terms of both functional and non-functional requirements) </w:t>
+      </w:r>
+    </w:p>
+    <w:p>
+      <w:pPr>
+        <w:pStyle w:val="Default"/>
+        <w:spacing w:after="82"/>
+        <w:rPr>
+          <w:sz w:val="28"/>
+          <w:szCs w:val="28"/>
+        </w:rPr>
+      </w:pPr>
+    </w:p>
+    <w:p>
+      <w:pPr>
+        <w:rPr>
+          <w:b/>
+          <w:lang w:val="en-IE"/>
+        </w:rPr>
+      </w:pPr>
+      <w:r>
+        <w:rPr>
+          <w:b/>
+          <w:lang w:val="en-IE"/>
+        </w:rPr>
+        <w:t>What is it?</w:t>
+      </w:r>
+    </w:p>
+    <w:p>
+      <w:pPr>
+        <w:rPr>
+          <w:lang w:val="en-IE"/>
+        </w:rPr>
+      </w:pPr>
+      <w:r>
+        <w:rPr>
+          <w:lang w:val="en-IE"/>
+        </w:rPr>
+        <w:t>Simply put unit testing is ‘Methods written with the sole purpose of testing another method against a specific scenario.  Each test should be readable, independent, and provide a consistent response.</w:t>
+      </w:r>
+    </w:p>
+    <w:p>
+      <w:pPr>
+        <w:rPr>
+          <w:b/>
+          <w:lang w:val="en-IE"/>
+        </w:rPr>
+      </w:pPr>
+    </w:p>
+    <w:p>
+      <w:pPr>
+        <w:rPr>
+          <w:b/>
+          <w:lang w:val="en-IE"/>
+        </w:rPr>
+      </w:pPr>
+      <w:r>
+        <w:rPr>
+          <w:b/>
+          <w:lang w:val="en-IE"/>
+        </w:rPr>
+        <w:t>Which Framework?</w:t>
+      </w:r>
+    </w:p>
+    <w:p>
+      <w:pPr>
+        <w:rPr>
+          <w:lang w:val="en-IE"/>
+        </w:rPr>
+      </w:pPr>
+      <w:r>
+        <w:rPr>
+          <w:lang w:val="en-IE"/>
+        </w:rPr>
+        <w:t xml:space="preserve">There are many unit testing frameworks available and even more discussions online about which one is the best.  </w:t>
+      </w:r>
+      <w:proofErr w:type="spellStart"/>
+      <w:r>
+        <w:rPr>
+          <w:lang w:val="en-IE"/>
+        </w:rPr>
+        <w:t>NUnit</w:t>
+      </w:r>
+      <w:proofErr w:type="spellEnd"/>
+      <w:r>
+        <w:rPr>
+          <w:lang w:val="en-IE"/>
+        </w:rPr>
+        <w:t xml:space="preserve"> and </w:t>
+      </w:r>
+      <w:proofErr w:type="spellStart"/>
+      <w:r>
+        <w:rPr>
+          <w:lang w:val="en-IE"/>
+        </w:rPr>
+        <w:t>MSTest</w:t>
+      </w:r>
+      <w:proofErr w:type="spellEnd"/>
+      <w:r>
+        <w:rPr>
+          <w:lang w:val="en-IE"/>
+        </w:rPr>
+        <w:t xml:space="preserve"> are just two that are available, but for this blog I am going to use </w:t>
+      </w:r>
+      <w:proofErr w:type="spellStart"/>
+      <w:r>
+        <w:rPr>
+          <w:lang w:val="en-IE"/>
+        </w:rPr>
+        <w:t>MSTest</w:t>
+      </w:r>
+      <w:proofErr w:type="spellEnd"/>
+      <w:r>
+        <w:rPr>
+          <w:lang w:val="en-IE"/>
+        </w:rPr>
+        <w:t xml:space="preserve"> as it is built into Visual Studio and Team Foundation Server (TFS).  But you need to decide which framework best suits your requirements.</w:t>
+      </w:r>
+    </w:p>
+    <w:p>
+      <w:pPr>
+        <w:rPr>
+          <w:b/>
+          <w:lang w:val="en-IE"/>
+        </w:rPr>
+      </w:pPr>
+    </w:p>
+    <w:p>
+      <w:pPr>
+        <w:rPr>
+          <w:b/>
+          <w:lang w:val="en-IE"/>
+        </w:rPr>
+      </w:pPr>
+      <w:r>
+        <w:rPr>
+          <w:b/>
+          <w:lang w:val="en-IE"/>
+        </w:rPr>
+        <w:t>Misconceptions</w:t>
+      </w:r>
+    </w:p>
+    <w:p>
+      <w:pPr>
+        <w:rPr>
+          <w:lang w:val="en-IE"/>
+        </w:rPr>
+      </w:pPr>
+      <w:r>
+        <w:rPr>
+          <w:lang w:val="en-IE"/>
+        </w:rPr>
+        <w:t>Many people will say that unit testing is not a replacement for functional tests, they add additional time to the development phase or just that due to their application type that unit testing isn’t suitable.</w:t>
+      </w:r>
+    </w:p>
+    <w:p>
+      <w:pPr>
+        <w:rPr>
+          <w:lang w:val="en-IE"/>
+        </w:rPr>
+      </w:pPr>
+    </w:p>
+    <w:p>
+      <w:pPr>
+        <w:rPr>
+          <w:lang w:val="en-IE"/>
+        </w:rPr>
+      </w:pPr>
+      <w:r>
+        <w:rPr>
+          <w:lang w:val="en-IE"/>
+        </w:rPr>
+        <w:t xml:space="preserve">All these arguments can be countered. </w:t>
+      </w:r>
+    </w:p>
+    <w:p>
+      <w:pPr>
+        <w:pStyle w:val="ListParagraph"/>
+        <w:numPr>
+          <w:ilvl w:val="0"/>
+          <w:numId w:val="13"/>
+        </w:numPr>
+        <w:rPr>
+          <w:lang w:val="en-IE"/>
+        </w:rPr>
+      </w:pPr>
+      <w:r>
+        <w:rPr>
+          <w:lang w:val="en-IE"/>
+        </w:rPr>
+        <w:t>Unit testing isn’t a replacement for functional testing. This is true; you should never consider unit tests as a replacement.  Its purpose is completely different, but it will help in making the functional testing process more focused.</w:t>
+      </w:r>
+    </w:p>
+    <w:p>
+      <w:pPr>
+        <w:pStyle w:val="ListParagraph"/>
+        <w:numPr>
+          <w:ilvl w:val="0"/>
+          <w:numId w:val="13"/>
+        </w:numPr>
+        <w:rPr>
+          <w:lang w:val="en-IE"/>
+        </w:rPr>
+      </w:pPr>
+      <w:r>
+        <w:rPr>
+          <w:lang w:val="en-IE"/>
+        </w:rPr>
+        <w:lastRenderedPageBreak/>
+        <w:t>Unit tests add additional time to the development phase.  This is true to a certain extent, but the time should be returned later.  For example the functional testing can be more focused, regression testing will pick up test failures that might not be picked up until later on.</w:t>
+      </w:r>
+    </w:p>
+    <w:p>
+      <w:pPr>
+        <w:pStyle w:val="ListParagraph"/>
+        <w:numPr>
+          <w:ilvl w:val="0"/>
+          <w:numId w:val="13"/>
+        </w:numPr>
+        <w:rPr>
+          <w:lang w:val="en-IE"/>
+        </w:rPr>
+      </w:pPr>
+      <w:r>
+        <w:rPr>
+          <w:lang w:val="en-IE"/>
+        </w:rPr>
+        <w:t>Unit tests aren’t applicable for my application type.  This occurs because of the development style. For example where the business logic is in the presentation layer or where the code is reliant on external dependences, such a database.</w:t>
+      </w:r>
+    </w:p>
+    <w:p>
+      <w:pPr>
+        <w:rPr>
+          <w:lang w:val="en-IE"/>
+        </w:rPr>
+      </w:pPr>
+    </w:p>
+    <w:p>
+      <w:pPr>
+        <w:rPr>
+          <w:lang w:val="en-IE"/>
+        </w:rPr>
+      </w:pPr>
+      <w:r>
+        <w:rPr>
+          <w:lang w:val="en-IE"/>
+        </w:rPr>
+        <w:t>Benefits</w:t>
+      </w:r>
+    </w:p>
+    <w:p>
+      <w:pPr>
+        <w:rPr>
+          <w:lang w:val="en-IE"/>
+        </w:rPr>
+      </w:pPr>
+      <w:r>
+        <w:rPr>
+          <w:lang w:val="en-IE"/>
+        </w:rPr>
+        <w:t>There are many benefits with creating unit tests</w:t>
+      </w:r>
+    </w:p>
+    <w:p>
+      <w:pPr>
+        <w:pStyle w:val="ListParagraph"/>
+        <w:numPr>
+          <w:ilvl w:val="0"/>
+          <w:numId w:val="12"/>
+        </w:numPr>
+        <w:rPr>
+          <w:lang w:val="en-IE"/>
+        </w:rPr>
+      </w:pPr>
+      <w:r>
+        <w:rPr>
+          <w:lang w:val="en-IE"/>
+        </w:rPr>
+        <w:t>Defined, consistent and controlled tests.</w:t>
+      </w:r>
+    </w:p>
+    <w:p>
+      <w:pPr>
+        <w:pStyle w:val="ListParagraph"/>
+        <w:numPr>
+          <w:ilvl w:val="0"/>
+          <w:numId w:val="12"/>
+        </w:numPr>
+        <w:rPr>
+          <w:lang w:val="en-IE"/>
+        </w:rPr>
+      </w:pPr>
+      <w:r>
+        <w:rPr>
+          <w:lang w:val="en-IE"/>
+        </w:rPr>
+        <w:t>Repeatable tests, which can be rerun in seconds.</w:t>
+      </w:r>
+    </w:p>
+    <w:p>
+      <w:pPr>
+        <w:pStyle w:val="ListParagraph"/>
+        <w:numPr>
+          <w:ilvl w:val="0"/>
+          <w:numId w:val="12"/>
+        </w:numPr>
+        <w:rPr>
+          <w:lang w:val="en-IE"/>
+        </w:rPr>
+      </w:pPr>
+      <w:r>
+        <w:rPr>
+          <w:lang w:val="en-IE"/>
+        </w:rPr>
+        <w:t>Easy to do regression testing.</w:t>
+      </w:r>
+    </w:p>
+    <w:p>
+      <w:pPr>
+        <w:pStyle w:val="ListParagraph"/>
+        <w:numPr>
+          <w:ilvl w:val="0"/>
+          <w:numId w:val="12"/>
+        </w:numPr>
+        <w:rPr>
+          <w:lang w:val="en-IE"/>
+        </w:rPr>
+      </w:pPr>
+      <w:r>
+        <w:rPr>
+          <w:lang w:val="en-IE"/>
+        </w:rPr>
+        <w:t xml:space="preserve">TFS can be setup to automatically run tests on check-in and </w:t>
+      </w:r>
+      <w:proofErr w:type="spellStart"/>
+      <w:r>
+        <w:rPr>
+          <w:lang w:val="en-IE"/>
+        </w:rPr>
+        <w:t>therefor</w:t>
+      </w:r>
+      <w:proofErr w:type="spellEnd"/>
+      <w:r>
+        <w:rPr>
+          <w:lang w:val="en-IE"/>
+        </w:rPr>
+        <w:t xml:space="preserve"> issues can be caught before functional testing is carried out.</w:t>
+      </w:r>
+    </w:p>
+    <w:p>
+      <w:pPr>
+        <w:pStyle w:val="ListParagraph"/>
+        <w:numPr>
+          <w:ilvl w:val="0"/>
+          <w:numId w:val="12"/>
+        </w:numPr>
+        <w:rPr>
+          <w:lang w:val="en-IE"/>
+        </w:rPr>
+      </w:pPr>
+      <w:r>
+        <w:rPr>
+          <w:lang w:val="en-IE"/>
+        </w:rPr>
+        <w:t>Code is documented by the tests.</w:t>
+      </w:r>
+    </w:p>
+    <w:p>
+      <w:pPr>
+        <w:rPr>
+          <w:lang w:val="en-IE"/>
+        </w:rPr>
+      </w:pPr>
+    </w:p>
+    <w:p>
+      <w:pPr>
+        <w:rPr>
+          <w:lang w:val="en-IE"/>
+        </w:rPr>
+      </w:pPr>
+      <w:proofErr w:type="gramStart"/>
+      <w:r>
+        <w:rPr>
+          <w:lang w:val="en-IE"/>
+        </w:rPr>
+        <w:t>Lets</w:t>
+      </w:r>
+      <w:proofErr w:type="gramEnd"/>
+      <w:r>
+        <w:rPr>
+          <w:lang w:val="en-IE"/>
+        </w:rPr>
+        <w:t xml:space="preserve"> Think!</w:t>
+      </w:r>
+    </w:p>
+    <w:p>
+      <w:pPr>
+        <w:rPr>
+          <w:lang w:val="en-IE"/>
+        </w:rPr>
+      </w:pPr>
+    </w:p>
+    <w:p>
+      <w:pPr>
+        <w:rPr>
+          <w:lang w:val="en-IE"/>
+        </w:rPr>
+      </w:pPr>
+      <w:r>
+        <w:rPr>
+          <w:lang w:val="en-IE"/>
+        </w:rPr>
+        <w:t xml:space="preserve">Before we write any code you need to understand that unit testing requires more than just writing some code.  You will probably need to change your programming style as well.  It is important that you develop you code so it can be tested, this essentially means that your classes / methods should be independent and have a defined role.  It is very hard to test a method that is reliant on a </w:t>
+      </w:r>
+      <w:proofErr w:type="spellStart"/>
+      <w:r>
+        <w:rPr>
+          <w:lang w:val="en-IE"/>
+        </w:rPr>
+        <w:t>webservice</w:t>
+      </w:r>
+      <w:proofErr w:type="spellEnd"/>
+      <w:r>
+        <w:rPr>
+          <w:lang w:val="en-IE"/>
+        </w:rPr>
+        <w:t xml:space="preserve"> or a database.</w:t>
+      </w:r>
+    </w:p>
+    <w:p>
+      <w:pPr>
+        <w:rPr>
+          <w:lang w:val="en-IE"/>
+        </w:rPr>
+      </w:pPr>
+    </w:p>
+    <w:p>
+      <w:pPr>
+        <w:rPr>
+          <w:lang w:val="en-IE"/>
+        </w:rPr>
+      </w:pPr>
+    </w:p>
+    <w:p>
+      <w:pPr>
+        <w:pStyle w:val="Heading1"/>
+        <w:numPr>
+          <w:ilvl w:val="0"/>
+          <w:numId w:val="5"/>
+        </w:numPr>
+        <w:rPr>
+          <w:lang w:val="en-IE"/>
+        </w:rPr>
+      </w:pPr>
+      <w:bookmarkStart w:id="16" w:name="_Toc330412819"/>
+      <w:r>
+        <w:rPr>
+          <w:lang w:val="en-IE"/>
+        </w:rPr>
+        <w:lastRenderedPageBreak/>
+        <w:t>Conclusion</w:t>
+      </w:r>
+      <w:bookmarkEnd w:id="16"/>
+    </w:p>
+    <w:p>
+      <w:pPr>
+        <w:rPr>
+          <w:lang w:val="en-IE"/>
+        </w:rPr>
+      </w:pPr>
+      <w:proofErr w:type="spellStart"/>
+      <w:r>
+        <w:rPr>
+          <w:lang w:val="en-IE"/>
+        </w:rPr>
+        <w:t>Jazus</w:t>
+      </w:r>
+      <w:proofErr w:type="spellEnd"/>
+      <w:r>
+        <w:rPr>
+          <w:lang w:val="en-IE"/>
+        </w:rPr>
+        <w:t>, this was tough</w:t>
+      </w:r>
+    </w:p>
+    <w:p>
+      <w:pPr>
+        <w:rPr>
+          <w:lang w:val="en-IE"/>
+        </w:rPr>
+      </w:pPr>
+    </w:p>
+    <w:p>
+      <w:pPr>
+        <w:jc w:val="left"/>
+        <w:rPr>
+          <w:lang w:val="en-IE"/>
+        </w:rPr>
+      </w:pPr>
     </w:p>
     <w:p>
       <w:pPr>
@@ -1329,835 +3708,7 @@
           <w:lang w:val="en-IE"/>
         </w:rPr>
       </w:pPr>
-      <w:r>
-        <w:rPr>
-          <w:lang w:val="en-IE"/>
-        </w:rPr>
-        <w:lastRenderedPageBreak/>
-        <w:fldChar w:fldCharType="end"/>
-      </w:r>
-      <w:bookmarkStart w:id="1" w:name="_Toc329346828"/>
-      <w:r>
-        <w:rPr>
-          <w:lang w:val="en-IE"/>
-        </w:rPr>
-        <w:t>Introduction</w:t>
-      </w:r>
-      <w:bookmarkEnd w:id="1"/>
-    </w:p>
-    <w:p>
-      <w:r>
-        <w:t>Map-A-Doodle is an MVC4-based project written in C# that allows the user to find points of interest on a map…</w:t>
-      </w:r>
-    </w:p>
-    <w:p>
-      <w:pPr>
-        <w:rPr>
-          <w:sz w:val="22"/>
-          <w:szCs w:val="22"/>
-          <w:lang w:val="en-IE"/>
-        </w:rPr>
-      </w:pPr>
-    </w:p>
-    <w:p>
-      <w:pPr>
-        <w:pStyle w:val="Heading2"/>
-        <w:rPr>
-          <w:lang w:val="en-IE"/>
-        </w:rPr>
-      </w:pPr>
-      <w:bookmarkStart w:id="2" w:name="_Toc329346829"/>
-      <w:r>
-        <w:rPr>
-          <w:lang w:val="en-IE"/>
-        </w:rPr>
-        <w:t>Motivation</w:t>
-      </w:r>
-      <w:bookmarkEnd w:id="2"/>
-    </w:p>
-    <w:p>
-      <w:pPr>
-        <w:rPr>
-          <w:lang w:val="en-IE"/>
-        </w:rPr>
-      </w:pPr>
-      <w:r>
-        <w:rPr>
-          <w:lang w:val="en-IE"/>
-        </w:rPr>
-        <w:t>The motivation behind this group project was to design, produce and deploy a fully working application that incorporated a mapping interface.</w:t>
-      </w:r>
-    </w:p>
-    <w:p>
-      <w:pPr>
-        <w:rPr>
-          <w:lang w:val="en-IE"/>
-        </w:rPr>
-      </w:pPr>
-    </w:p>
-    <w:p>
-      <w:pPr>
-        <w:pStyle w:val="Heading2"/>
-        <w:rPr>
-          <w:lang w:val="en-IE"/>
-        </w:rPr>
-      </w:pPr>
-      <w:bookmarkStart w:id="3" w:name="_Toc329346830"/>
-      <w:r>
-        <w:rPr>
-          <w:lang w:val="en-IE"/>
-        </w:rPr>
-        <w:t>Scope</w:t>
-      </w:r>
-      <w:bookmarkEnd w:id="3"/>
-    </w:p>
-    <w:p>
-      <w:pPr>
-        <w:rPr>
-          <w:lang w:val="en-IE"/>
-        </w:rPr>
-      </w:pPr>
-      <w:r>
-        <w:rPr>
-          <w:lang w:val="en-IE"/>
-        </w:rPr>
-        <w:t>The application is designed to be scalable.  At present, data is being used from New York and Dublin but this can be changed at any date</w:t>
-      </w:r>
-    </w:p>
-    <w:p>
-      <w:pPr>
-        <w:pStyle w:val="Heading1"/>
-        <w:numPr>
-          <w:ilvl w:val="0"/>
-          <w:numId w:val="5"/>
-        </w:numPr>
-        <w:rPr>
-          <w:lang w:val="en-IE"/>
-        </w:rPr>
-      </w:pPr>
-      <w:bookmarkStart w:id="4" w:name="_Toc329346831"/>
-      <w:r>
-        <w:rPr>
-          <w:lang w:val="en-IE"/>
-        </w:rPr>
-        <w:lastRenderedPageBreak/>
-        <w:t>Structure</w:t>
-      </w:r>
-      <w:bookmarkEnd w:id="4"/>
-    </w:p>
-    <w:p>
-      <w:pPr>
-        <w:spacing w:after="0"/>
-        <w:jc w:val="left"/>
-        <w:rPr>
-          <w:lang w:val="en-IE"/>
-        </w:rPr>
-      </w:pPr>
-      <w:r>
-        <w:rPr>
-          <w:lang w:val="en-IE"/>
-        </w:rPr>
-        <w:t>C#</w:t>
-      </w:r>
-    </w:p>
-    <w:p>
-      <w:pPr>
-        <w:spacing w:after="0"/>
-        <w:jc w:val="left"/>
-        <w:rPr>
-          <w:lang w:val="en-IE"/>
-        </w:rPr>
-      </w:pPr>
-      <w:r>
-        <w:rPr>
-          <w:lang w:val="en-IE"/>
-        </w:rPr>
-        <w:t>MVC4</w:t>
-      </w:r>
-    </w:p>
-    <w:p>
-      <w:pPr>
-        <w:spacing w:after="0"/>
-        <w:jc w:val="left"/>
-        <w:rPr>
-          <w:lang w:val="en-IE"/>
-        </w:rPr>
-      </w:pPr>
-      <w:r>
-        <w:rPr>
-          <w:lang w:val="en-IE"/>
-        </w:rPr>
-        <w:t>ASP.NET</w:t>
-      </w:r>
-    </w:p>
-    <w:p>
-      <w:pPr>
-        <w:spacing w:after="0"/>
-        <w:jc w:val="left"/>
-        <w:rPr>
-          <w:lang w:val="en-IE"/>
-        </w:rPr>
-      </w:pPr>
-      <w:r>
-        <w:rPr>
-          <w:lang w:val="en-IE"/>
-        </w:rPr>
-        <w:t>Classes – models</w:t>
-      </w:r>
-    </w:p>
-    <w:p>
-      <w:pPr>
-        <w:spacing w:after="0"/>
-        <w:jc w:val="left"/>
-        <w:rPr>
-          <w:lang w:val="en-IE"/>
-        </w:rPr>
-      </w:pPr>
-      <w:r>
-        <w:rPr>
-          <w:lang w:val="en-IE"/>
-        </w:rPr>
-        <w:t>Parsers</w:t>
-      </w:r>
-    </w:p>
-    <w:p>
-      <w:pPr>
-        <w:spacing w:after="0"/>
-        <w:jc w:val="left"/>
-        <w:rPr>
-          <w:lang w:val="en-IE"/>
-        </w:rPr>
-      </w:pPr>
-      <w:r>
-        <w:rPr>
-          <w:lang w:val="en-IE"/>
-        </w:rPr>
-        <w:t>Map API</w:t>
-      </w:r>
-    </w:p>
-    <w:p>
-      <w:pPr>
-        <w:rPr>
-          <w:lang w:val="en-IE"/>
-        </w:rPr>
-      </w:pPr>
-    </w:p>
-    <w:p>
-      <w:pPr>
-        <w:pStyle w:val="Heading1"/>
-        <w:numPr>
-          <w:ilvl w:val="0"/>
-          <w:numId w:val="5"/>
-        </w:numPr>
-        <w:rPr>
-          <w:lang w:val="en-IE"/>
-        </w:rPr>
-      </w:pPr>
-      <w:bookmarkStart w:id="5" w:name="_Toc329346832"/>
-      <w:r>
-        <w:rPr>
-          <w:lang w:val="en-IE"/>
-        </w:rPr>
-        <w:lastRenderedPageBreak/>
-        <w:t>I</w:t>
-      </w:r>
-      <w:r>
-        <w:rPr>
-          <w:lang w:val="en-IE"/>
-        </w:rPr>
-        <w:t>mplementation</w:t>
-      </w:r>
-      <w:bookmarkEnd w:id="5"/>
-    </w:p>
-    <w:p>
-      <w:pPr>
-        <w:pStyle w:val="ListParagraph"/>
-        <w:numPr>
-          <w:ilvl w:val="0"/>
-          <w:numId w:val="11"/>
-        </w:numPr>
-        <w:rPr>
-          <w:lang w:val="en-IE"/>
-        </w:rPr>
-      </w:pPr>
-      <w:r>
-        <w:rPr>
-          <w:lang w:val="en-IE"/>
-        </w:rPr>
-        <w:t xml:space="preserve">Created </w:t>
-      </w:r>
-      <w:r>
-        <w:rPr>
-          <w:lang w:val="en-IE"/>
-        </w:rPr>
-        <w:t>classes\</w:t>
-      </w:r>
-      <w:r>
-        <w:rPr>
-          <w:lang w:val="en-IE"/>
-        </w:rPr>
-        <w:t>models</w:t>
-      </w:r>
-    </w:p>
-    <w:p>
-      <w:pPr>
-        <w:pStyle w:val="ListParagraph"/>
-        <w:numPr>
-          <w:ilvl w:val="0"/>
-          <w:numId w:val="11"/>
-        </w:numPr>
-        <w:rPr>
-          <w:lang w:val="en-IE"/>
-        </w:rPr>
-      </w:pPr>
-      <w:r>
-        <w:rPr>
-          <w:lang w:val="en-IE"/>
-        </w:rPr>
-        <w:t>Created the oul database</w:t>
-      </w:r>
-    </w:p>
-    <w:p>
-      <w:pPr>
-        <w:pStyle w:val="ListParagraph"/>
-        <w:numPr>
-          <w:ilvl w:val="0"/>
-          <w:numId w:val="11"/>
-        </w:numPr>
-        <w:rPr>
-          <w:lang w:val="en-IE"/>
-        </w:rPr>
-      </w:pPr>
-      <w:r>
-        <w:rPr>
-          <w:lang w:val="en-IE"/>
-        </w:rPr>
-        <w:t>Created Parsers</w:t>
-      </w:r>
-    </w:p>
-    <w:p>
-      <w:pPr>
-        <w:pStyle w:val="ListParagraph"/>
-        <w:numPr>
-          <w:ilvl w:val="0"/>
-          <w:numId w:val="11"/>
-        </w:numPr>
-        <w:rPr>
-          <w:lang w:val="en-IE"/>
-        </w:rPr>
-      </w:pPr>
-      <w:r>
-        <w:rPr>
-          <w:lang w:val="en-IE"/>
-        </w:rPr>
-        <w:t>Testing</w:t>
-      </w:r>
-    </w:p>
-    <w:p>
-      <w:pPr>
-        <w:pStyle w:val="ListParagraph"/>
-        <w:numPr>
-          <w:ilvl w:val="0"/>
-          <w:numId w:val="11"/>
-        </w:numPr>
-        <w:rPr>
-          <w:lang w:val="en-IE"/>
-        </w:rPr>
-      </w:pPr>
-      <w:r>
-        <w:rPr>
-          <w:lang w:val="en-IE"/>
-        </w:rPr>
-        <w:t>Map interface</w:t>
-      </w:r>
-    </w:p>
-    <w:p>
-      <w:pPr>
-        <w:pStyle w:val="ListParagraph"/>
-        <w:numPr>
-          <w:ilvl w:val="0"/>
-          <w:numId w:val="11"/>
-        </w:numPr>
-        <w:rPr>
-          <w:lang w:val="en-IE"/>
-        </w:rPr>
-      </w:pPr>
-      <w:r>
-        <w:rPr>
-          <w:lang w:val="en-IE"/>
-        </w:rPr>
-        <w:t>API</w:t>
-      </w:r>
-    </w:p>
-    <w:p>
-      <w:pPr>
-        <w:rPr>
-          <w:lang w:val="en-IE"/>
-        </w:rPr>
-      </w:pPr>
-    </w:p>
-    <w:p>
-      <w:pPr>
-        <w:rPr>
-          <w:lang w:val="en-IE"/>
-        </w:rPr>
-      </w:pPr>
-      <w:r>
-        <w:rPr>
-          <w:lang w:val="en-IE"/>
-        </w:rPr>
-        <w:t>Design pattern??</w:t>
-      </w:r>
-    </w:p>
-    <w:p>
-      <w:pPr>
-        <w:spacing w:after="0" w:line="240" w:lineRule="auto"/>
-        <w:jc w:val="left"/>
-        <w:rPr>
-          <w:lang w:val="en-IE"/>
-        </w:rPr>
-      </w:pPr>
-      <w:r>
-        <w:rPr>
-          <w:lang w:val="en-IE"/>
-        </w:rPr>
-        <w:br w:type="page"/>
-      </w:r>
-    </w:p>
-    <w:p>
-      <w:pPr>
-        <w:pStyle w:val="Heading1"/>
-        <w:numPr>
-          <w:ilvl w:val="0"/>
-          <w:numId w:val="5"/>
-        </w:numPr>
-        <w:rPr>
-          <w:lang w:val="en-IE"/>
-        </w:rPr>
-      </w:pPr>
-      <w:bookmarkStart w:id="6" w:name="_Toc329346833"/>
-      <w:r>
-        <w:rPr>
-          <w:lang w:val="en-IE"/>
-        </w:rPr>
-        <w:lastRenderedPageBreak/>
-        <w:t>Unit Testing</w:t>
-      </w:r>
-      <w:bookmarkEnd w:id="6"/>
-    </w:p>
-    <w:p>
-      <w:pPr>
-        <w:rPr>
-          <w:b/>
-          <w:lang w:val="en-IE"/>
-        </w:rPr>
-      </w:pPr>
-      <w:r>
-        <w:rPr>
-          <w:b/>
-          <w:lang w:val="en-IE"/>
-        </w:rPr>
-        <w:t>What is it?</w:t>
-      </w:r>
-    </w:p>
-    <w:p>
-      <w:pPr>
-        <w:rPr>
-          <w:lang w:val="en-IE"/>
-        </w:rPr>
-      </w:pPr>
-      <w:r>
-        <w:rPr>
-          <w:lang w:val="en-IE"/>
-        </w:rPr>
-        <w:t>Simply put unit testing is ‘Methods written with the sole purpose of testing another method against a specific scenario.  Each test should be readable, independent, and provide a consistent response.</w:t>
-      </w:r>
-    </w:p>
-    <w:p>
-      <w:pPr>
-        <w:rPr>
-          <w:b/>
-          <w:lang w:val="en-IE"/>
-        </w:rPr>
-      </w:pPr>
-    </w:p>
-    <w:p>
-      <w:pPr>
-        <w:rPr>
-          <w:b/>
-          <w:lang w:val="en-IE"/>
-        </w:rPr>
-      </w:pPr>
-      <w:r>
-        <w:rPr>
-          <w:b/>
-          <w:lang w:val="en-IE"/>
-        </w:rPr>
-        <w:t>Which Framework?</w:t>
-      </w:r>
-    </w:p>
-    <w:p>
-      <w:pPr>
-        <w:rPr>
-          <w:lang w:val="en-IE"/>
-        </w:rPr>
-      </w:pPr>
-      <w:r>
-        <w:rPr>
-          <w:lang w:val="en-IE"/>
-        </w:rPr>
-        <w:t>There are many unit testing frameworks available and even more discussions online about which one is the best.  NUnit and MSTest are just two that are available, but for this blog I am going to use MSTest as it is built into Visual Studio and Team Foundation Server (TFS).  But you need to decide which framework best suits your requirements.</w:t>
-      </w:r>
-    </w:p>
-    <w:p>
-      <w:pPr>
-        <w:rPr>
-          <w:b/>
-          <w:lang w:val="en-IE"/>
-        </w:rPr>
-      </w:pPr>
-    </w:p>
-    <w:p>
-      <w:pPr>
-        <w:rPr>
-          <w:b/>
-          <w:lang w:val="en-IE"/>
-        </w:rPr>
-      </w:pPr>
-      <w:r>
-        <w:rPr>
-          <w:b/>
-          <w:lang w:val="en-IE"/>
-        </w:rPr>
-        <w:t>Misconceptions</w:t>
-      </w:r>
-    </w:p>
-    <w:p>
-      <w:pPr>
-        <w:rPr>
-          <w:lang w:val="en-IE"/>
-        </w:rPr>
-      </w:pPr>
-      <w:r>
-        <w:rPr>
-          <w:lang w:val="en-IE"/>
-        </w:rPr>
-        <w:t>Many people will say that unit testing is not a replacement for functional tests, they add additional time to the development phase or just that due to their application type that unit testing isn’t suitable.</w:t>
-      </w:r>
-    </w:p>
-    <w:p>
-      <w:pPr>
-        <w:rPr>
-          <w:lang w:val="en-IE"/>
-        </w:rPr>
-      </w:pPr>
-    </w:p>
-    <w:p>
-      <w:pPr>
-        <w:rPr>
-          <w:lang w:val="en-IE"/>
-        </w:rPr>
-      </w:pPr>
-      <w:r>
-        <w:rPr>
-          <w:lang w:val="en-IE"/>
-        </w:rPr>
-        <w:t xml:space="preserve">All these arguments can be countered. </w:t>
-      </w:r>
-    </w:p>
-    <w:p>
-      <w:pPr>
-        <w:pStyle w:val="ListParagraph"/>
-        <w:numPr>
-          <w:ilvl w:val="0"/>
-          <w:numId w:val="13"/>
-        </w:numPr>
-        <w:rPr>
-          <w:lang w:val="en-IE"/>
-        </w:rPr>
-      </w:pPr>
-      <w:r>
-        <w:rPr>
-          <w:lang w:val="en-IE"/>
-        </w:rPr>
-        <w:t>Unit testing isn’t a replacement for functional testing. This is true; you should never consider unit tests as a replacement.  Its purpose is completely different, but it will help in making the functional testing process more focused.</w:t>
-      </w:r>
-    </w:p>
-    <w:p>
-      <w:pPr>
-        <w:pStyle w:val="ListParagraph"/>
-        <w:numPr>
-          <w:ilvl w:val="0"/>
-          <w:numId w:val="13"/>
-        </w:numPr>
-        <w:rPr>
-          <w:lang w:val="en-IE"/>
-        </w:rPr>
-      </w:pPr>
-      <w:r>
-        <w:rPr>
-          <w:lang w:val="en-IE"/>
-        </w:rPr>
-        <w:t>Unit tests add additional time to the development phase.  This is true to a certain extent, but the time should be returned later.  For example the functional testing can be more focused, regression testing will pick up test failures that might not be picked up until later on.</w:t>
-      </w:r>
-    </w:p>
-    <w:p>
-      <w:pPr>
-        <w:pStyle w:val="ListParagraph"/>
-        <w:numPr>
-          <w:ilvl w:val="0"/>
-          <w:numId w:val="13"/>
-        </w:numPr>
-        <w:rPr>
-          <w:lang w:val="en-IE"/>
-        </w:rPr>
-      </w:pPr>
-      <w:r>
-        <w:rPr>
-          <w:lang w:val="en-IE"/>
-        </w:rPr>
-        <w:lastRenderedPageBreak/>
-        <w:t>Unit tests aren’t applicable for my application type.  This occurs because of the development style. For example where the business logic is in the presentation layer or where the code is reliant on external dependences, such a database.</w:t>
-      </w:r>
-    </w:p>
-    <w:p>
-      <w:pPr>
-        <w:rPr>
-          <w:lang w:val="en-IE"/>
-        </w:rPr>
-      </w:pPr>
-    </w:p>
-    <w:p>
-      <w:pPr>
-        <w:rPr>
-          <w:lang w:val="en-IE"/>
-        </w:rPr>
-      </w:pPr>
-      <w:r>
-        <w:rPr>
-          <w:lang w:val="en-IE"/>
-        </w:rPr>
-        <w:t>Benefits</w:t>
-      </w:r>
-    </w:p>
-    <w:p>
-      <w:pPr>
-        <w:rPr>
-          <w:lang w:val="en-IE"/>
-        </w:rPr>
-      </w:pPr>
-      <w:r>
-        <w:rPr>
-          <w:lang w:val="en-IE"/>
-        </w:rPr>
-        <w:t>There are many benefits with creating unit tests</w:t>
-      </w:r>
-    </w:p>
-    <w:p>
-      <w:pPr>
-        <w:pStyle w:val="ListParagraph"/>
-        <w:numPr>
-          <w:ilvl w:val="0"/>
-          <w:numId w:val="12"/>
-        </w:numPr>
-        <w:rPr>
-          <w:lang w:val="en-IE"/>
-        </w:rPr>
-      </w:pPr>
-      <w:r>
-        <w:rPr>
-          <w:lang w:val="en-IE"/>
-        </w:rPr>
-        <w:t>Defined, consistent and controlled tests.</w:t>
-      </w:r>
-    </w:p>
-    <w:p>
-      <w:pPr>
-        <w:pStyle w:val="ListParagraph"/>
-        <w:numPr>
-          <w:ilvl w:val="0"/>
-          <w:numId w:val="12"/>
-        </w:numPr>
-        <w:rPr>
-          <w:lang w:val="en-IE"/>
-        </w:rPr>
-      </w:pPr>
-      <w:r>
-        <w:rPr>
-          <w:lang w:val="en-IE"/>
-        </w:rPr>
-        <w:t>Repeatable tests, which can be rerun in seconds.</w:t>
-      </w:r>
-    </w:p>
-    <w:p>
-      <w:pPr>
-        <w:pStyle w:val="ListParagraph"/>
-        <w:numPr>
-          <w:ilvl w:val="0"/>
-          <w:numId w:val="12"/>
-        </w:numPr>
-        <w:rPr>
-          <w:lang w:val="en-IE"/>
-        </w:rPr>
-      </w:pPr>
-      <w:r>
-        <w:rPr>
-          <w:lang w:val="en-IE"/>
-        </w:rPr>
-        <w:t>Easy to do regression testing.</w:t>
-      </w:r>
-    </w:p>
-    <w:p>
-      <w:pPr>
-        <w:pStyle w:val="ListParagraph"/>
-        <w:numPr>
-          <w:ilvl w:val="0"/>
-          <w:numId w:val="12"/>
-        </w:numPr>
-        <w:rPr>
-          <w:lang w:val="en-IE"/>
-        </w:rPr>
-      </w:pPr>
-      <w:r>
-        <w:rPr>
-          <w:lang w:val="en-IE"/>
-        </w:rPr>
-        <w:t>TFS can be setup to automatically run tests on check-in and therefor issues can be caught before functional testing is carried out.</w:t>
-      </w:r>
-    </w:p>
-    <w:p>
-      <w:pPr>
-        <w:pStyle w:val="ListParagraph"/>
-        <w:numPr>
-          <w:ilvl w:val="0"/>
-          <w:numId w:val="12"/>
-        </w:numPr>
-        <w:rPr>
-          <w:lang w:val="en-IE"/>
-        </w:rPr>
-      </w:pPr>
-      <w:r>
-        <w:rPr>
-          <w:lang w:val="en-IE"/>
-        </w:rPr>
-        <w:t>Code is documented by the tests.</w:t>
-      </w:r>
-    </w:p>
-    <w:p>
-      <w:pPr>
-        <w:rPr>
-          <w:lang w:val="en-IE"/>
-        </w:rPr>
-      </w:pPr>
-    </w:p>
-    <w:p>
-      <w:pPr>
-        <w:rPr>
-          <w:lang w:val="en-IE"/>
-        </w:rPr>
-      </w:pPr>
-      <w:r>
-        <w:rPr>
-          <w:lang w:val="en-IE"/>
-        </w:rPr>
-        <w:t>Lets Think!</w:t>
-      </w:r>
-    </w:p>
-    <w:p>
-      <w:pPr>
-        <w:rPr>
-          <w:lang w:val="en-IE"/>
-        </w:rPr>
-      </w:pPr>
-    </w:p>
-    <w:p>
-      <w:pPr>
-        <w:rPr>
-          <w:lang w:val="en-IE"/>
-        </w:rPr>
-      </w:pPr>
-      <w:r>
-        <w:rPr>
-          <w:lang w:val="en-IE"/>
-        </w:rPr>
-        <w:t>Before we write any code you need to understand that unit testing requires more than just writing some code.  You will probably need to change your programming style as well.  It is important that you develop you code so it can be tested, this essentially means that your classes / methods should be independent and have a defined role.  It is very hard to test a method that is reliant on a webservice or a database.</w:t>
-      </w:r>
-    </w:p>
-    <w:p>
-      <w:pPr>
-        <w:rPr>
-          <w:lang w:val="en-IE"/>
-        </w:rPr>
-      </w:pPr>
-    </w:p>
-    <w:p>
-      <w:pPr>
-        <w:rPr>
-          <w:lang w:val="en-IE"/>
-        </w:rPr>
-      </w:pPr>
-    </w:p>
-    <w:p>
-      <w:pPr>
-        <w:pStyle w:val="Heading1"/>
-        <w:numPr>
-          <w:ilvl w:val="0"/>
-          <w:numId w:val="5"/>
-        </w:numPr>
-        <w:rPr>
-          <w:lang w:val="en-IE"/>
-        </w:rPr>
-      </w:pPr>
-      <w:bookmarkStart w:id="7" w:name="_Toc329346834"/>
-      <w:r>
-        <w:rPr>
-          <w:lang w:val="en-IE"/>
-        </w:rPr>
-        <w:lastRenderedPageBreak/>
-        <w:t>Discussion</w:t>
-      </w:r>
-      <w:bookmarkEnd w:id="7"/>
-    </w:p>
-    <w:p>
-      <w:pPr>
-        <w:rPr>
-          <w:lang w:val="en-IE"/>
-        </w:rPr>
-      </w:pPr>
-      <w:r>
-        <w:rPr>
-          <w:lang w:val="en-IE"/>
-        </w:rPr>
-        <w:t>Jazus, this was tough</w:t>
-      </w:r>
-    </w:p>
-    <w:p>
-      <w:pPr>
-        <w:rPr>
-          <w:lang w:val="en-IE"/>
-        </w:rPr>
-      </w:pPr>
-    </w:p>
-    <w:p>
-      <w:pPr>
-        <w:jc w:val="left"/>
-        <w:rPr>
-          <w:lang w:val="en-IE"/>
-        </w:rPr>
-      </w:pPr>
-    </w:p>
-    <w:p>
-      <w:pPr>
-        <w:pStyle w:val="Heading1"/>
-        <w:numPr>
-          <w:ilvl w:val="0"/>
-          <w:numId w:val="0"/>
-        </w:numPr>
-        <w:rPr>
-          <w:lang w:val="en-IE"/>
-        </w:rPr>
-      </w:pPr>
-      <w:bookmarkStart w:id="8" w:name="_Toc329346835"/>
+      <w:bookmarkStart w:id="17" w:name="_Toc330412820"/>
       <w:r>
         <w:rPr>
           <w:lang w:val="en-IE"/>
@@ -2165,7 +3716,7 @@
         <w:lastRenderedPageBreak/>
         <w:t>References</w:t>
       </w:r>
-      <w:bookmarkEnd w:id="8"/>
+      <w:bookmarkEnd w:id="17"/>
     </w:p>
     <w:p>
       <w:pPr>
@@ -2395,7 +3946,25 @@
           <w:szCs w:val="22"/>
           <w:lang w:val="en-IE"/>
         </w:rPr>
-        <w:t xml:space="preserve">] jQuery.com.  </w:t>
+        <w:t xml:space="preserve">] </w:t>
+      </w:r>
+      <w:proofErr w:type="gramStart"/>
+      <w:r>
+        <w:rPr>
+          <w:sz w:val="22"/>
+          <w:szCs w:val="22"/>
+          <w:lang w:val="en-IE"/>
+        </w:rPr>
+        <w:t>jQuery.com</w:t>
+      </w:r>
+      <w:proofErr w:type="gramEnd"/>
+      <w:r>
+        <w:rPr>
+          <w:sz w:val="22"/>
+          <w:szCs w:val="22"/>
+          <w:lang w:val="en-IE"/>
+        </w:rPr>
+        <w:t xml:space="preserve">.  </w:t>
       </w:r>
       <w:hyperlink r:id="rId12" w:history="1">
         <w:r>
@@ -2495,7 +4064,25 @@
           <w:szCs w:val="22"/>
           <w:lang w:val="en-IE"/>
         </w:rPr>
-        <w:t>[4] Garrett, J. J., Ajax: A New Approach To Web Applications.</w:t>
+        <w:t xml:space="preserve">[4] Garrett, J. J., Ajax: A New Approach </w:t>
+      </w:r>
+      <w:proofErr w:type="gramStart"/>
+      <w:r>
+        <w:rPr>
+          <w:sz w:val="22"/>
+          <w:szCs w:val="22"/>
+          <w:lang w:val="en-IE"/>
+        </w:rPr>
+        <w:t>To</w:t>
+      </w:r>
+      <w:proofErr w:type="gramEnd"/>
+      <w:r>
+        <w:rPr>
+          <w:sz w:val="22"/>
+          <w:szCs w:val="22"/>
+          <w:lang w:val="en-IE"/>
+        </w:rPr>
+        <w:t xml:space="preserve"> Web Applications.</w:t>
       </w:r>
     </w:p>
     <w:p>
@@ -2650,8 +4237,54 @@
           <w:szCs w:val="22"/>
           <w:lang w:val="en-IE"/>
         </w:rPr>
-        <w:t>] Ulman, C., 2007.  Beginning Ajax.  Wrox</w:t>
-      </w:r>
+        <w:t xml:space="preserve">] </w:t>
+      </w:r>
+      <w:proofErr w:type="spellStart"/>
+      <w:r>
+        <w:rPr>
+          <w:sz w:val="22"/>
+          <w:szCs w:val="22"/>
+          <w:lang w:val="en-IE"/>
+        </w:rPr>
+        <w:t>Ulman</w:t>
+      </w:r>
+      <w:proofErr w:type="spellEnd"/>
+      <w:r>
+        <w:rPr>
+          <w:sz w:val="22"/>
+          <w:szCs w:val="22"/>
+          <w:lang w:val="en-IE"/>
+        </w:rPr>
+        <w:t xml:space="preserve">, C., 2007.  </w:t>
+      </w:r>
+      <w:proofErr w:type="gramStart"/>
+      <w:r>
+        <w:rPr>
+          <w:sz w:val="22"/>
+          <w:szCs w:val="22"/>
+          <w:lang w:val="en-IE"/>
+        </w:rPr>
+        <w:t>Beginning Ajax.</w:t>
+      </w:r>
+      <w:proofErr w:type="gramEnd"/>
+      <w:r>
+        <w:rPr>
+          <w:sz w:val="22"/>
+          <w:szCs w:val="22"/>
+          <w:lang w:val="en-IE"/>
+        </w:rPr>
+        <w:t xml:space="preserve">  </w:t>
+      </w:r>
+      <w:proofErr w:type="spellStart"/>
+      <w:r>
+        <w:rPr>
+          <w:sz w:val="22"/>
+          <w:szCs w:val="22"/>
+          <w:lang w:val="en-IE"/>
+        </w:rPr>
+        <w:t>Wrox</w:t>
+      </w:r>
+      <w:proofErr w:type="spellEnd"/>
     </w:p>
     <w:p>
       <w:pPr>
@@ -2679,7 +4312,25 @@
           <w:szCs w:val="22"/>
           <w:lang w:val="en-IE"/>
         </w:rPr>
-        <w:t>[7] Ruby, S., Thomas, D., Hansson, D. H. (2011).  Agile Web Development With Rails, 4</w:t>
+        <w:t xml:space="preserve">[7] Ruby, S., Thomas, D., Hansson, D. H. (2011).  Agile Web Development </w:t>
+      </w:r>
+      <w:proofErr w:type="gramStart"/>
+      <w:r>
+        <w:rPr>
+          <w:sz w:val="22"/>
+          <w:szCs w:val="22"/>
+          <w:lang w:val="en-IE"/>
+        </w:rPr>
+        <w:t>With</w:t>
+      </w:r>
+      <w:proofErr w:type="gramEnd"/>
+      <w:r>
+        <w:rPr>
+          <w:sz w:val="22"/>
+          <w:szCs w:val="22"/>
+          <w:lang w:val="en-IE"/>
+        </w:rPr>
+        <w:t xml:space="preserve"> Rails, 4</w:t>
       </w:r>
       <w:r>
         <w:rPr>
@@ -2736,13 +4387,51 @@
           <w:lang w:val="en-IE"/>
         </w:rPr>
       </w:pPr>
-      <w:r>
-        <w:rPr>
-          <w:sz w:val="22"/>
-          <w:szCs w:val="22"/>
-          <w:lang w:val="en-IE"/>
-        </w:rPr>
-        <w:t xml:space="preserve">Tutorials:How jQuery works. </w:t>
+      <w:proofErr w:type="spellStart"/>
+      <w:r>
+        <w:rPr>
+          <w:sz w:val="22"/>
+          <w:szCs w:val="22"/>
+          <w:lang w:val="en-IE"/>
+        </w:rPr>
+        <w:t>Tutorials</w:t>
+      </w:r>
+      <w:proofErr w:type="gramStart"/>
+      <w:r>
+        <w:rPr>
+          <w:sz w:val="22"/>
+          <w:szCs w:val="22"/>
+          <w:lang w:val="en-IE"/>
+        </w:rPr>
+        <w:t>:How</w:t>
+      </w:r>
+      <w:proofErr w:type="spellEnd"/>
+      <w:proofErr w:type="gramEnd"/>
+      <w:r>
+        <w:rPr>
+          <w:sz w:val="22"/>
+          <w:szCs w:val="22"/>
+          <w:lang w:val="en-IE"/>
+        </w:rPr>
+        <w:t xml:space="preserve"> </w:t>
+      </w:r>
+      <w:proofErr w:type="spellStart"/>
+      <w:r>
+        <w:rPr>
+          <w:sz w:val="22"/>
+          <w:szCs w:val="22"/>
+          <w:lang w:val="en-IE"/>
+        </w:rPr>
+        <w:t>jQuery</w:t>
+      </w:r>
+      <w:proofErr w:type="spellEnd"/>
+      <w:r>
+        <w:rPr>
+          <w:sz w:val="22"/>
+          <w:szCs w:val="22"/>
+          <w:lang w:val="en-IE"/>
+        </w:rPr>
+        <w:t xml:space="preserve"> works. </w:t>
       </w:r>
       <w:hyperlink r:id="rId14" w:history="1">
         <w:r>
@@ -2840,7 +4529,52 @@
           <w:szCs w:val="22"/>
           <w:lang w:val="en-IE"/>
         </w:rPr>
-        <w:t>Wilton, P., McPeak J., 2009.  Beginning JavaScript. 4</w:t>
+        <w:t xml:space="preserve">Wilton, P., </w:t>
+      </w:r>
+      <w:proofErr w:type="spellStart"/>
+      <w:r>
+        <w:rPr>
+          <w:sz w:val="22"/>
+          <w:szCs w:val="22"/>
+          <w:lang w:val="en-IE"/>
+        </w:rPr>
+        <w:t>McPeak</w:t>
+      </w:r>
+      <w:proofErr w:type="spellEnd"/>
+      <w:r>
+        <w:rPr>
+          <w:sz w:val="22"/>
+          <w:szCs w:val="22"/>
+          <w:lang w:val="en-IE"/>
+        </w:rPr>
+        <w:t xml:space="preserve"> J., 2009.  </w:t>
+      </w:r>
+      <w:proofErr w:type="gramStart"/>
+      <w:r>
+        <w:rPr>
+          <w:sz w:val="22"/>
+          <w:szCs w:val="22"/>
+          <w:lang w:val="en-IE"/>
+        </w:rPr>
+        <w:t>Beginning JavaScript.</w:t>
+      </w:r>
+      <w:proofErr w:type="gramEnd"/>
+      <w:r>
+        <w:rPr>
+          <w:sz w:val="22"/>
+          <w:szCs w:val="22"/>
+          <w:lang w:val="en-IE"/>
+        </w:rPr>
+        <w:t xml:space="preserve"> </w:t>
+      </w:r>
+      <w:proofErr w:type="gramStart"/>
+      <w:r>
+        <w:rPr>
+          <w:sz w:val="22"/>
+          <w:szCs w:val="22"/>
+          <w:lang w:val="en-IE"/>
+        </w:rPr>
+        <w:t>4</w:t>
       </w:r>
       <w:r>
         <w:rPr>
@@ -2857,8 +4591,27 @@
           <w:szCs w:val="22"/>
           <w:lang w:val="en-IE"/>
         </w:rPr>
-        <w:t xml:space="preserve"> Edition.  Wrox</w:t>
-      </w:r>
+        <w:t xml:space="preserve"> Edition.</w:t>
+      </w:r>
+      <w:proofErr w:type="gramEnd"/>
+      <w:r>
+        <w:rPr>
+          <w:sz w:val="22"/>
+          <w:szCs w:val="22"/>
+          <w:lang w:val="en-IE"/>
+        </w:rPr>
+        <w:t xml:space="preserve">  </w:t>
+      </w:r>
+      <w:proofErr w:type="spellStart"/>
+      <w:r>
+        <w:rPr>
+          <w:sz w:val="22"/>
+          <w:szCs w:val="22"/>
+          <w:lang w:val="en-IE"/>
+        </w:rPr>
+        <w:t>Wrox</w:t>
+      </w:r>
+      <w:proofErr w:type="spellEnd"/>
     </w:p>
     <w:p>
       <w:pPr>
@@ -3093,6 +4846,92 @@
 <file path=word/numbering.xml><?xml version="1.0" encoding="utf-8"?>
 <w:numbering xmlns:ve="http://schemas.openxmlformats.org/markup-compatibility/2006" xmlns:o="urn:schemas-microsoft-com:office:office" xmlns:r="http://schemas.openxmlformats.org/officeDocument/2006/relationships" xmlns:m="http://schemas.openxmlformats.org/officeDocument/2006/math" xmlns:v="urn:schemas-microsoft-com:vml" xmlns:wp="http://schemas.openxmlformats.org/drawingml/2006/wordprocessingDrawing" xmlns:w10="urn:schemas-microsoft-com:office:word" xmlns:w="http://schemas.openxmlformats.org/wordprocessingml/2006/main" xmlns:wne="http://schemas.microsoft.com/office/word/2006/wordml">
   <w:abstractNum w:abstractNumId="0">
+    <w:nsid w:val="023A18B9"/>
+    <w:multiLevelType w:val="hybridMultilevel"/>
+    <w:tmpl w:val="6E56484E"/>
+    <w:lvl w:ilvl="0" w:tplc="1809000F">
+      <w:start w:val="1"/>
+      <w:numFmt w:val="decimal"/>
+      <w:lvlText w:val="%1."/>
+      <w:lvlJc w:val="left"/>
+      <w:pPr>
+        <w:ind w:left="720" w:hanging="360"/>
+      </w:pPr>
+    </w:lvl>
+    <w:lvl w:ilvl="1" w:tplc="18090019" w:tentative="1">
+      <w:start w:val="1"/>
+      <w:numFmt w:val="lowerLetter"/>
+      <w:lvlText w:val="%2."/>
+      <w:lvlJc w:val="left"/>
+      <w:pPr>
+        <w:ind w:left="1440" w:hanging="360"/>
+      </w:pPr>
+    </w:lvl>
+    <w:lvl w:ilvl="2" w:tplc="1809001B" w:tentative="1">
+      <w:start w:val="1"/>
+      <w:numFmt w:val="lowerRoman"/>
+      <w:lvlText w:val="%3."/>
+      <w:lvlJc w:val="right"/>
+      <w:pPr>
+        <w:ind w:left="2160" w:hanging="180"/>
+      </w:pPr>
+    </w:lvl>
+    <w:lvl w:ilvl="3" w:tplc="1809000F" w:tentative="1">
+      <w:start w:val="1"/>
+      <w:numFmt w:val="decimal"/>
+      <w:lvlText w:val="%4."/>
+      <w:lvlJc w:val="left"/>
+      <w:pPr>
+        <w:ind w:left="2880" w:hanging="360"/>
+      </w:pPr>
+    </w:lvl>
+    <w:lvl w:ilvl="4" w:tplc="18090019" w:tentative="1">
+      <w:start w:val="1"/>
+      <w:numFmt w:val="lowerLetter"/>
+      <w:lvlText w:val="%5."/>
+      <w:lvlJc w:val="left"/>
+      <w:pPr>
+        <w:ind w:left="3600" w:hanging="360"/>
+      </w:pPr>
+    </w:lvl>
+    <w:lvl w:ilvl="5" w:tplc="1809001B" w:tentative="1">
+      <w:start w:val="1"/>
+      <w:numFmt w:val="lowerRoman"/>
+      <w:lvlText w:val="%6."/>
+      <w:lvlJc w:val="right"/>
+      <w:pPr>
+        <w:ind w:left="4320" w:hanging="180"/>
+      </w:pPr>
+    </w:lvl>
+    <w:lvl w:ilvl="6" w:tplc="1809000F" w:tentative="1">
+      <w:start w:val="1"/>
+      <w:numFmt w:val="decimal"/>
+      <w:lvlText w:val="%7."/>
+      <w:lvlJc w:val="left"/>
+      <w:pPr>
+        <w:ind w:left="5040" w:hanging="360"/>
+      </w:pPr>
+    </w:lvl>
+    <w:lvl w:ilvl="7" w:tplc="18090019" w:tentative="1">
+      <w:start w:val="1"/>
+      <w:numFmt w:val="lowerLetter"/>
+      <w:lvlText w:val="%8."/>
+      <w:lvlJc w:val="left"/>
+      <w:pPr>
+        <w:ind w:left="5760" w:hanging="360"/>
+      </w:pPr>
+    </w:lvl>
+    <w:lvl w:ilvl="8" w:tplc="1809001B" w:tentative="1">
+      <w:start w:val="1"/>
+      <w:numFmt w:val="lowerRoman"/>
+      <w:lvlText w:val="%9."/>
+      <w:lvlJc w:val="right"/>
+      <w:pPr>
+        <w:ind w:left="6480" w:hanging="180"/>
+      </w:pPr>
+    </w:lvl>
+  </w:abstractNum>
+  <w:abstractNum w:abstractNumId="1">
     <w:nsid w:val="05C62DB8"/>
     <w:multiLevelType w:val="hybridMultilevel"/>
     <w:tmpl w:val="D714A178"/>
@@ -3231,7 +5070,7 @@
       </w:rPr>
     </w:lvl>
   </w:abstractNum>
-  <w:abstractNum w:abstractNumId="1">
+  <w:abstractNum w:abstractNumId="2">
     <w:nsid w:val="0E6862C6"/>
     <w:multiLevelType w:val="hybridMultilevel"/>
     <w:tmpl w:val="DD8E44CA"/>
@@ -3320,7 +5159,120 @@
       </w:pPr>
     </w:lvl>
   </w:abstractNum>
-  <w:abstractNum w:abstractNumId="2">
+  <w:abstractNum w:abstractNumId="3">
+    <w:nsid w:val="15B200E7"/>
+    <w:multiLevelType w:val="hybridMultilevel"/>
+    <w:tmpl w:val="B776C486"/>
+    <w:lvl w:ilvl="0" w:tplc="18090001">
+      <w:start w:val="1"/>
+      <w:numFmt w:val="bullet"/>
+      <w:lvlText w:val=""/>
+      <w:lvlJc w:val="left"/>
+      <w:pPr>
+        <w:ind w:left="720" w:hanging="360"/>
+      </w:pPr>
+      <w:rPr>
+        <w:rFonts w:ascii="Symbol" w:hAnsi="Symbol" w:hint="default"/>
+      </w:rPr>
+    </w:lvl>
+    <w:lvl w:ilvl="1" w:tplc="18090003" w:tentative="1">
+      <w:start w:val="1"/>
+      <w:numFmt w:val="bullet"/>
+      <w:lvlText w:val="o"/>
+      <w:lvlJc w:val="left"/>
+      <w:pPr>
+        <w:ind w:left="1440" w:hanging="360"/>
+      </w:pPr>
+      <w:rPr>
+        <w:rFonts w:ascii="Courier New" w:hAnsi="Courier New" w:cs="Courier New" w:hint="default"/>
+      </w:rPr>
+    </w:lvl>
+    <w:lvl w:ilvl="2" w:tplc="18090005" w:tentative="1">
+      <w:start w:val="1"/>
+      <w:numFmt w:val="bullet"/>
+      <w:lvlText w:val=""/>
+      <w:lvlJc w:val="left"/>
+      <w:pPr>
+        <w:ind w:left="2160" w:hanging="360"/>
+      </w:pPr>
+      <w:rPr>
+        <w:rFonts w:ascii="Wingdings" w:hAnsi="Wingdings" w:hint="default"/>
+      </w:rPr>
+    </w:lvl>
+    <w:lvl w:ilvl="3" w:tplc="18090001" w:tentative="1">
+      <w:start w:val="1"/>
+      <w:numFmt w:val="bullet"/>
+      <w:lvlText w:val=""/>
+      <w:lvlJc w:val="left"/>
+      <w:pPr>
+        <w:ind w:left="2880" w:hanging="360"/>
+      </w:pPr>
+      <w:rPr>
+        <w:rFonts w:ascii="Symbol" w:hAnsi="Symbol" w:hint="default"/>
+      </w:rPr>
+    </w:lvl>
+    <w:lvl w:ilvl="4" w:tplc="18090003" w:tentative="1">
+      <w:start w:val="1"/>
+      <w:numFmt w:val="bullet"/>
+      <w:lvlText w:val="o"/>
+      <w:lvlJc w:val="left"/>
+      <w:pPr>
+        <w:ind w:left="3600" w:hanging="360"/>
+      </w:pPr>
+      <w:rPr>
+        <w:rFonts w:ascii="Courier New" w:hAnsi="Courier New" w:cs="Courier New" w:hint="default"/>
+      </w:rPr>
+    </w:lvl>
+    <w:lvl w:ilvl="5" w:tplc="18090005" w:tentative="1">
+      <w:start w:val="1"/>
+      <w:numFmt w:val="bullet"/>
+      <w:lvlText w:val=""/>
+      <w:lvlJc w:val="left"/>
+      <w:pPr>
+        <w:ind w:left="4320" w:hanging="360"/>
+      </w:pPr>
+      <w:rPr>
+        <w:rFonts w:ascii="Wingdings" w:hAnsi="Wingdings" w:hint="default"/>
+      </w:rPr>
+    </w:lvl>
+    <w:lvl w:ilvl="6" w:tplc="18090001" w:tentative="1">
+      <w:start w:val="1"/>
+      <w:numFmt w:val="bullet"/>
+      <w:lvlText w:val=""/>
+      <w:lvlJc w:val="left"/>
+      <w:pPr>
+        <w:ind w:left="5040" w:hanging="360"/>
+      </w:pPr>
+      <w:rPr>
+        <w:rFonts w:ascii="Symbol" w:hAnsi="Symbol" w:hint="default"/>
+      </w:rPr>
+    </w:lvl>
+    <w:lvl w:ilvl="7" w:tplc="18090003" w:tentative="1">
+      <w:start w:val="1"/>
+      <w:numFmt w:val="bullet"/>
+      <w:lvlText w:val="o"/>
+      <w:lvlJc w:val="left"/>
+      <w:pPr>
+        <w:ind w:left="5760" w:hanging="360"/>
+      </w:pPr>
+      <w:rPr>
+        <w:rFonts w:ascii="Courier New" w:hAnsi="Courier New" w:cs="Courier New" w:hint="default"/>
+      </w:rPr>
+    </w:lvl>
+    <w:lvl w:ilvl="8" w:tplc="18090005" w:tentative="1">
+      <w:start w:val="1"/>
+      <w:numFmt w:val="bullet"/>
+      <w:lvlText w:val=""/>
+      <w:lvlJc w:val="left"/>
+      <w:pPr>
+        <w:ind w:left="6480" w:hanging="360"/>
+      </w:pPr>
+      <w:rPr>
+        <w:rFonts w:ascii="Wingdings" w:hAnsi="Wingdings" w:hint="default"/>
+      </w:rPr>
+    </w:lvl>
+  </w:abstractNum>
+  <w:abstractNum w:abstractNumId="4">
     <w:nsid w:val="1600310E"/>
     <w:multiLevelType w:val="multilevel"/>
     <w:tmpl w:val="AC445EC4"/>
@@ -3433,7 +5385,7 @@
       </w:pPr>
     </w:lvl>
   </w:abstractNum>
-  <w:abstractNum w:abstractNumId="3">
+  <w:abstractNum w:abstractNumId="5">
     <w:nsid w:val="1E153831"/>
     <w:multiLevelType w:val="multilevel"/>
     <w:tmpl w:val="DDB29D66"/>
@@ -3582,7 +5534,7 @@
       </w:rPr>
     </w:lvl>
   </w:abstractNum>
-  <w:abstractNum w:abstractNumId="4">
+  <w:abstractNum w:abstractNumId="6">
     <w:nsid w:val="227805B1"/>
     <w:multiLevelType w:val="hybridMultilevel"/>
     <w:tmpl w:val="048AA3B6"/>
@@ -3695,7 +5647,7 @@
       </w:rPr>
     </w:lvl>
   </w:abstractNum>
-  <w:abstractNum w:abstractNumId="5">
+  <w:abstractNum w:abstractNumId="7">
     <w:nsid w:val="2FA9339B"/>
     <w:multiLevelType w:val="hybridMultilevel"/>
     <w:tmpl w:val="12B06988"/>
@@ -3835,7 +5787,7 @@
       </w:rPr>
     </w:lvl>
   </w:abstractNum>
-  <w:abstractNum w:abstractNumId="6">
+  <w:abstractNum w:abstractNumId="8">
     <w:nsid w:val="49A05120"/>
     <w:multiLevelType w:val="hybridMultilevel"/>
     <w:tmpl w:val="E4A07DD6"/>
@@ -3924,7 +5876,7 @@
       </w:pPr>
     </w:lvl>
   </w:abstractNum>
-  <w:abstractNum w:abstractNumId="7">
+  <w:abstractNum w:abstractNumId="9">
     <w:nsid w:val="52612530"/>
     <w:multiLevelType w:val="hybridMultilevel"/>
     <w:tmpl w:val="1AA8054E"/>
@@ -4041,7 +5993,7 @@
       </w:pPr>
     </w:lvl>
   </w:abstractNum>
-  <w:abstractNum w:abstractNumId="8">
+  <w:abstractNum w:abstractNumId="10">
     <w:nsid w:val="549B7F9A"/>
     <w:multiLevelType w:val="multilevel"/>
     <w:tmpl w:val="0A049D8E"/>
@@ -4190,7 +6142,93 @@
       </w:rPr>
     </w:lvl>
   </w:abstractNum>
-  <w:abstractNum w:abstractNumId="9">
+  <w:abstractNum w:abstractNumId="11">
+    <w:nsid w:val="59D51A1C"/>
+    <w:multiLevelType w:val="hybridMultilevel"/>
+    <w:tmpl w:val="B276C842"/>
+    <w:lvl w:ilvl="0" w:tplc="1809000F">
+      <w:start w:val="1"/>
+      <w:numFmt w:val="decimal"/>
+      <w:lvlText w:val="%1."/>
+      <w:lvlJc w:val="left"/>
+      <w:pPr>
+        <w:ind w:left="720" w:hanging="360"/>
+      </w:pPr>
+    </w:lvl>
+    <w:lvl w:ilvl="1" w:tplc="18090019" w:tentative="1">
+      <w:start w:val="1"/>
+      <w:numFmt w:val="lowerLetter"/>
+      <w:lvlText w:val="%2."/>
+      <w:lvlJc w:val="left"/>
+      <w:pPr>
+        <w:ind w:left="1440" w:hanging="360"/>
+      </w:pPr>
+    </w:lvl>
+    <w:lvl w:ilvl="2" w:tplc="1809001B" w:tentative="1">
+      <w:start w:val="1"/>
+      <w:numFmt w:val="lowerRoman"/>
+      <w:lvlText w:val="%3."/>
+      <w:lvlJc w:val="right"/>
+      <w:pPr>
+        <w:ind w:left="2160" w:hanging="180"/>
+      </w:pPr>
+    </w:lvl>
+    <w:lvl w:ilvl="3" w:tplc="1809000F" w:tentative="1">
+      <w:start w:val="1"/>
+      <w:numFmt w:val="decimal"/>
+      <w:lvlText w:val="%4."/>
+      <w:lvlJc w:val="left"/>
+      <w:pPr>
+        <w:ind w:left="2880" w:hanging="360"/>
+      </w:pPr>
+    </w:lvl>
+    <w:lvl w:ilvl="4" w:tplc="18090019" w:tentative="1">
+      <w:start w:val="1"/>
+      <w:numFmt w:val="lowerLetter"/>
+      <w:lvlText w:val="%5."/>
+      <w:lvlJc w:val="left"/>
+      <w:pPr>
+        <w:ind w:left="3600" w:hanging="360"/>
+      </w:pPr>
+    </w:lvl>
+    <w:lvl w:ilvl="5" w:tplc="1809001B" w:tentative="1">
+      <w:start w:val="1"/>
+      <w:numFmt w:val="lowerRoman"/>
+      <w:lvlText w:val="%6."/>
+      <w:lvlJc w:val="right"/>
+      <w:pPr>
+        <w:ind w:left="4320" w:hanging="180"/>
+      </w:pPr>
+    </w:lvl>
+    <w:lvl w:ilvl="6" w:tplc="1809000F" w:tentative="1">
+      <w:start w:val="1"/>
+      <w:numFmt w:val="decimal"/>
+      <w:lvlText w:val="%7."/>
+      <w:lvlJc w:val="left"/>
+      <w:pPr>
+        <w:ind w:left="5040" w:hanging="360"/>
+      </w:pPr>
+    </w:lvl>
+    <w:lvl w:ilvl="7" w:tplc="18090019" w:tentative="1">
+      <w:start w:val="1"/>
+      <w:numFmt w:val="lowerLetter"/>
+      <w:lvlText w:val="%8."/>
+      <w:lvlJc w:val="left"/>
+      <w:pPr>
+        <w:ind w:left="5760" w:hanging="360"/>
+      </w:pPr>
+    </w:lvl>
+    <w:lvl w:ilvl="8" w:tplc="1809001B" w:tentative="1">
+      <w:start w:val="1"/>
+      <w:numFmt w:val="lowerRoman"/>
+      <w:lvlText w:val="%9."/>
+      <w:lvlJc w:val="right"/>
+      <w:pPr>
+        <w:ind w:left="6480" w:hanging="180"/>
+      </w:pPr>
+    </w:lvl>
+  </w:abstractNum>
+  <w:abstractNum w:abstractNumId="12">
     <w:nsid w:val="6C3A296C"/>
     <w:multiLevelType w:val="multilevel"/>
     <w:tmpl w:val="76623056"/>
@@ -4306,7 +6344,7 @@
       </w:pPr>
     </w:lvl>
   </w:abstractNum>
-  <w:abstractNum w:abstractNumId="10">
+  <w:abstractNum w:abstractNumId="13">
     <w:nsid w:val="73B00804"/>
     <w:multiLevelType w:val="hybridMultilevel"/>
     <w:tmpl w:val="5E488E52"/>
@@ -4419,7 +6457,119 @@
       </w:rPr>
     </w:lvl>
   </w:abstractNum>
-  <w:abstractNum w:abstractNumId="11">
+  <w:abstractNum w:abstractNumId="14">
+    <w:nsid w:val="77B7710C"/>
+    <w:multiLevelType w:val="hybridMultilevel"/>
+    <w:tmpl w:val="9EAEFD62"/>
+    <w:lvl w:ilvl="0" w:tplc="227EB6B4">
+      <w:numFmt w:val="bullet"/>
+      <w:lvlText w:val=""/>
+      <w:lvlJc w:val="left"/>
+      <w:pPr>
+        <w:ind w:left="720" w:hanging="360"/>
+      </w:pPr>
+      <w:rPr>
+        <w:rFonts w:ascii="Symbol" w:eastAsia="Times New Roman" w:hAnsi="Symbol" w:cs="Courier New" w:hint="default"/>
+      </w:rPr>
+    </w:lvl>
+    <w:lvl w:ilvl="1" w:tplc="18090003" w:tentative="1">
+      <w:start w:val="1"/>
+      <w:numFmt w:val="bullet"/>
+      <w:lvlText w:val="o"/>
+      <w:lvlJc w:val="left"/>
+      <w:pPr>
+        <w:ind w:left="1440" w:hanging="360"/>
+      </w:pPr>
+      <w:rPr>
+        <w:rFonts w:ascii="Courier New" w:hAnsi="Courier New" w:cs="Courier New" w:hint="default"/>
+      </w:rPr>
+    </w:lvl>
+    <w:lvl w:ilvl="2" w:tplc="18090005" w:tentative="1">
+      <w:start w:val="1"/>
+      <w:numFmt w:val="bullet"/>
+      <w:lvlText w:val=""/>
+      <w:lvlJc w:val="left"/>
+      <w:pPr>
+        <w:ind w:left="2160" w:hanging="360"/>
+      </w:pPr>
+      <w:rPr>
+        <w:rFonts w:ascii="Wingdings" w:hAnsi="Wingdings" w:hint="default"/>
+      </w:rPr>
+    </w:lvl>
+    <w:lvl w:ilvl="3" w:tplc="18090001" w:tentative="1">
+      <w:start w:val="1"/>
+      <w:numFmt w:val="bullet"/>
+      <w:lvlText w:val=""/>
+      <w:lvlJc w:val="left"/>
+      <w:pPr>
+        <w:ind w:left="2880" w:hanging="360"/>
+      </w:pPr>
+      <w:rPr>
+        <w:rFonts w:ascii="Symbol" w:hAnsi="Symbol" w:hint="default"/>
+      </w:rPr>
+    </w:lvl>
+    <w:lvl w:ilvl="4" w:tplc="18090003" w:tentative="1">
+      <w:start w:val="1"/>
+      <w:numFmt w:val="bullet"/>
+      <w:lvlText w:val="o"/>
+      <w:lvlJc w:val="left"/>
+      <w:pPr>
+        <w:ind w:left="3600" w:hanging="360"/>
+      </w:pPr>
+      <w:rPr>
+        <w:rFonts w:ascii="Courier New" w:hAnsi="Courier New" w:cs="Courier New" w:hint="default"/>
+      </w:rPr>
+    </w:lvl>
+    <w:lvl w:ilvl="5" w:tplc="18090005" w:tentative="1">
+      <w:start w:val="1"/>
+      <w:numFmt w:val="bullet"/>
+      <w:lvlText w:val=""/>
+      <w:lvlJc w:val="left"/>
+      <w:pPr>
+        <w:ind w:left="4320" w:hanging="360"/>
+      </w:pPr>
+      <w:rPr>
+        <w:rFonts w:ascii="Wingdings" w:hAnsi="Wingdings" w:hint="default"/>
+      </w:rPr>
+    </w:lvl>
+    <w:lvl w:ilvl="6" w:tplc="18090001" w:tentative="1">
+      <w:start w:val="1"/>
+      <w:numFmt w:val="bullet"/>
+      <w:lvlText w:val=""/>
+      <w:lvlJc w:val="left"/>
+      <w:pPr>
+        <w:ind w:left="5040" w:hanging="360"/>
+      </w:pPr>
+      <w:rPr>
+        <w:rFonts w:ascii="Symbol" w:hAnsi="Symbol" w:hint="default"/>
+      </w:rPr>
+    </w:lvl>
+    <w:lvl w:ilvl="7" w:tplc="18090003" w:tentative="1">
+      <w:start w:val="1"/>
+      <w:numFmt w:val="bullet"/>
+      <w:lvlText w:val="o"/>
+      <w:lvlJc w:val="left"/>
+      <w:pPr>
+        <w:ind w:left="5760" w:hanging="360"/>
+      </w:pPr>
+      <w:rPr>
+        <w:rFonts w:ascii="Courier New" w:hAnsi="Courier New" w:cs="Courier New" w:hint="default"/>
+      </w:rPr>
+    </w:lvl>
+    <w:lvl w:ilvl="8" w:tplc="18090005" w:tentative="1">
+      <w:start w:val="1"/>
+      <w:numFmt w:val="bullet"/>
+      <w:lvlText w:val=""/>
+      <w:lvlJc w:val="left"/>
+      <w:pPr>
+        <w:ind w:left="6480" w:hanging="360"/>
+      </w:pPr>
+      <w:rPr>
+        <w:rFonts w:ascii="Wingdings" w:hAnsi="Wingdings" w:hint="default"/>
+      </w:rPr>
+    </w:lvl>
+  </w:abstractNum>
+  <w:abstractNum w:abstractNumId="15">
     <w:nsid w:val="7D9C13AF"/>
     <w:multiLevelType w:val="hybridMultilevel"/>
     <w:tmpl w:val="336625B0"/>
@@ -4559,7 +6709,7 @@
       </w:rPr>
     </w:lvl>
   </w:abstractNum>
-  <w:abstractNum w:abstractNumId="12">
+  <w:abstractNum w:abstractNumId="16">
     <w:nsid w:val="7DBA2E68"/>
     <w:multiLevelType w:val="multilevel"/>
     <w:tmpl w:val="2D824C6A"/>
@@ -4701,43 +6851,55 @@
     </w:lvl>
   </w:abstractNum>
   <w:num w:numId="1">
+    <w:abstractNumId w:val="9"/>
+  </w:num>
+  <w:num w:numId="2">
+    <w:abstractNumId w:val="4"/>
+  </w:num>
+  <w:num w:numId="3">
+    <w:abstractNumId w:val="12"/>
+  </w:num>
+  <w:num w:numId="4">
+    <w:abstractNumId w:val="1"/>
+  </w:num>
+  <w:num w:numId="5">
+    <w:abstractNumId w:val="16"/>
+  </w:num>
+  <w:num w:numId="6">
+    <w:abstractNumId w:val="15"/>
+  </w:num>
+  <w:num w:numId="7">
     <w:abstractNumId w:val="7"/>
   </w:num>
-  <w:num w:numId="2">
+  <w:num w:numId="8">
+    <w:abstractNumId w:val="10"/>
+  </w:num>
+  <w:num w:numId="9">
+    <w:abstractNumId w:val="5"/>
+  </w:num>
+  <w:num w:numId="10">
+    <w:abstractNumId w:val="8"/>
+  </w:num>
+  <w:num w:numId="11">
     <w:abstractNumId w:val="2"/>
   </w:num>
-  <w:num w:numId="3">
-    <w:abstractNumId w:val="9"/>
+  <w:num w:numId="12">
+    <w:abstractNumId w:val="6"/>
   </w:num>
-  <w:num w:numId="4">
+  <w:num w:numId="13">
+    <w:abstractNumId w:val="13"/>
+  </w:num>
+  <w:num w:numId="14">
+    <w:abstractNumId w:val="3"/>
+  </w:num>
+  <w:num w:numId="15">
+    <w:abstractNumId w:val="14"/>
+  </w:num>
+  <w:num w:numId="16">
     <w:abstractNumId w:val="0"/>
   </w:num>
-  <w:num w:numId="5">
-    <w:abstractNumId w:val="12"/>
-  </w:num>
-  <w:num w:numId="6">
+  <w:num w:numId="17">
     <w:abstractNumId w:val="11"/>
-  </w:num>
-  <w:num w:numId="7">
-    <w:abstractNumId w:val="5"/>
-  </w:num>
-  <w:num w:numId="8">
-    <w:abstractNumId w:val="8"/>
-  </w:num>
-  <w:num w:numId="9">
-    <w:abstractNumId w:val="3"/>
-  </w:num>
-  <w:num w:numId="10">
-    <w:abstractNumId w:val="6"/>
-  </w:num>
-  <w:num w:numId="11">
-    <w:abstractNumId w:val="1"/>
-  </w:num>
-  <w:num w:numId="12">
-    <w:abstractNumId w:val="4"/>
-  </w:num>
-  <w:num w:numId="13">
-    <w:abstractNumId w:val="10"/>
   </w:num>
 </w:numbering>
 </file>

</xml_diff>